<commit_message>
refactored MPP and UCMS doc according to Audit feedbacks
</commit_message>
<xml_diff>
--- a/MGMT/PLAN/PP/WORK IN PROGRESS/RAM_MPP.docx
+++ b/MGMT/PLAN/PP/WORK IN PROGRESS/RAM_MPP.docx
@@ -314,7 +314,7 @@
               <w:rPr>
                 <w:rFonts w:asciiTheme="minorHAnsi" w:hAnsiTheme="minorHAnsi"/>
               </w:rPr>
-              <w:t>1</w:t>
+              <w:t>0</w:t>
             </w:r>
           </w:p>
         </w:tc>
@@ -6725,7 +6725,7 @@
                 <w:noProof/>
                 <w:webHidden/>
               </w:rPr>
-              <w:t>17</w:t>
+              <w:t>16</w:t>
             </w:r>
             <w:r>
               <w:rPr>
@@ -7589,19 +7589,17 @@
         </w:rPr>
         <w:t xml:space="preserve"> </w:t>
       </w:r>
-      <w:proofErr w:type="gramStart"/>
-      <w:r>
-        <w:rPr>
-          <w:lang w:val="en-US"/>
-        </w:rPr>
-        <w:t>( IoT</w:t>
-      </w:r>
-      <w:proofErr w:type="gramEnd"/>
-      <w:r>
-        <w:rPr>
-          <w:lang w:val="en-US"/>
-        </w:rPr>
-        <w:t>, Lambda, Dynamo DB, EC2</w:t>
+      <w:r>
+        <w:rPr>
+          <w:lang w:val="en-US"/>
+        </w:rPr>
+        <w:t>(</w:t>
+      </w:r>
+      <w:r>
+        <w:rPr>
+          <w:lang w:val="en-US"/>
+        </w:rPr>
+        <w:t>IoT, Lambda, Dynamo DB, EC2</w:t>
       </w:r>
       <w:r>
         <w:rPr>
@@ -9334,14 +9332,6 @@
     </w:p>
     <w:p>
       <w:pPr>
-        <w:spacing w:line="360" w:lineRule="auto"/>
-      </w:pPr>
-      <w:r>
-        <w:t>Estimates of the staff effort required to undertake the activities described in Section 3 are given in Figure 4.1.</w:t>
-      </w:r>
-    </w:p>
-    <w:p>
-      <w:pPr>
         <w:pStyle w:val="Heading2"/>
         <w:spacing w:before="0" w:line="360" w:lineRule="auto"/>
       </w:pPr>
@@ -9355,19 +9345,25 @@
       <w:bookmarkEnd w:id="43"/>
     </w:p>
     <w:p>
-      <w:pPr>
-        <w:spacing w:line="360" w:lineRule="auto"/>
-        <w:rPr>
-          <w:color w:val="FF0000"/>
-        </w:rPr>
-      </w:pPr>
-      <w:r>
-        <w:rPr>
-          <w:color w:val="FF0000"/>
-        </w:rPr>
-        <w:t>Refer to GANTT Chart in MPP .. need to create this.</w:t>
+      <w:r>
+        <w:t xml:space="preserve">Estimates of the staff effort required to undertake the activities described in Section 3 are given in </w:t>
+      </w:r>
+      <w:r>
+        <w:t xml:space="preserve">attached </w:t>
+      </w:r>
+      <w:hyperlink r:id="rId7" w:history="1">
+        <w:r>
+          <w:rPr>
+            <w:rStyle w:val="Hyperlink"/>
+          </w:rPr>
+          <w:t>Microsoft Project file</w:t>
+        </w:r>
+      </w:hyperlink>
+      <w:r>
+        <w:t>.</w:t>
       </w:r>
     </w:p>
+    <w:p/>
     <w:p>
       <w:pPr>
         <w:pStyle w:val="Heading2"/>
@@ -9390,12 +9386,9 @@
         <w:pStyle w:val="Heading3"/>
         <w:spacing w:before="0" w:line="360" w:lineRule="auto"/>
       </w:pPr>
-      <w:r>
-        <w:t xml:space="preserve">    </w:t>
-      </w:r>
       <w:bookmarkStart w:id="49" w:name="_Toc511162058"/>
       <w:r>
-        <w:t>1.   Calculate weighted number of Actors</w:t>
+        <w:t>Calculate weighted number of Actors</w:t>
       </w:r>
       <w:bookmarkEnd w:id="49"/>
     </w:p>
@@ -9477,6 +9470,7 @@
             <w:pPr>
               <w:pStyle w:val="BodyParagraph"/>
               <w:spacing w:after="0" w:line="360" w:lineRule="auto"/>
+              <w:jc w:val="right"/>
               <w:rPr>
                 <w:b/>
                 <w:szCs w:val="20"/>
@@ -9501,6 +9495,7 @@
             <w:pPr>
               <w:pStyle w:val="BodyParagraph"/>
               <w:spacing w:after="0" w:line="360" w:lineRule="auto"/>
+              <w:jc w:val="right"/>
               <w:rPr>
                 <w:b/>
                 <w:szCs w:val="20"/>
@@ -9649,7 +9644,7 @@
                 <w:lang w:val="en-US"/>
               </w:rPr>
               <w:br/>
-              <w:t>IoT</w:t>
+              <w:t>Lambda</w:t>
             </w:r>
             <w:r>
               <w:rPr>
@@ -9657,56 +9652,14 @@
                 <w:lang w:val="en-US"/>
               </w:rPr>
               <w:br/>
-              <w:t>Lambda</w:t>
-            </w:r>
+            </w:r>
+            <w:proofErr w:type="spellStart"/>
             <w:r>
               <w:rPr>
                 <w:szCs w:val="20"/>
                 <w:lang w:val="en-US"/>
               </w:rPr>
-              <w:br/>
-            </w:r>
-            <w:r>
-              <w:rPr>
-                <w:szCs w:val="20"/>
-                <w:lang w:val="en-US"/>
-              </w:rPr>
-              <w:t>MQTT</w:t>
-            </w:r>
-          </w:p>
-          <w:p>
-            <w:pPr>
-              <w:pStyle w:val="BodyParagraph"/>
-              <w:spacing w:after="0" w:line="360" w:lineRule="auto"/>
-              <w:rPr>
-                <w:szCs w:val="20"/>
-                <w:lang w:val="en-US"/>
-              </w:rPr>
-            </w:pPr>
-            <w:r>
-              <w:rPr>
-                <w:szCs w:val="20"/>
-                <w:lang w:val="en-US"/>
-              </w:rPr>
-              <w:t>S3</w:t>
-            </w:r>
-          </w:p>
-          <w:p>
-            <w:pPr>
-              <w:pStyle w:val="BodyParagraph"/>
-              <w:spacing w:after="0" w:line="360" w:lineRule="auto"/>
-              <w:rPr>
-                <w:szCs w:val="20"/>
-                <w:lang w:val="en-US"/>
-              </w:rPr>
-            </w:pPr>
-            <w:proofErr w:type="spellStart"/>
-            <w:r>
-              <w:rPr>
-                <w:szCs w:val="20"/>
-                <w:lang w:val="en-US"/>
-              </w:rPr>
-              <w:t>Kenisis</w:t>
+              <w:t>Syncer</w:t>
             </w:r>
             <w:proofErr w:type="spellEnd"/>
           </w:p>
@@ -9776,7 +9729,7 @@
                 <w:szCs w:val="20"/>
                 <w:lang w:val="en-US"/>
               </w:rPr>
-              <w:t>12</w:t>
+              <w:t>6</w:t>
             </w:r>
           </w:p>
         </w:tc>
@@ -9802,6 +9755,59 @@
                 <w:lang w:val="en-US"/>
               </w:rPr>
               <w:t>AWS Dynamo</w:t>
+            </w:r>
+          </w:p>
+          <w:p>
+            <w:pPr>
+              <w:pStyle w:val="BodyParagraph"/>
+              <w:spacing w:after="0" w:line="360" w:lineRule="auto"/>
+              <w:rPr>
+                <w:szCs w:val="20"/>
+                <w:lang w:val="en-US"/>
+              </w:rPr>
+            </w:pPr>
+            <w:proofErr w:type="spellStart"/>
+            <w:r>
+              <w:rPr>
+                <w:szCs w:val="20"/>
+                <w:lang w:val="en-US"/>
+              </w:rPr>
+              <w:t>Kenisis</w:t>
+            </w:r>
+            <w:proofErr w:type="spellEnd"/>
+          </w:p>
+          <w:p>
+            <w:pPr>
+              <w:pStyle w:val="BodyParagraph"/>
+              <w:spacing w:after="0" w:line="360" w:lineRule="auto"/>
+              <w:rPr>
+                <w:szCs w:val="20"/>
+                <w:lang w:val="en-US"/>
+              </w:rPr>
+            </w:pPr>
+            <w:r>
+              <w:rPr>
+                <w:szCs w:val="20"/>
+                <w:lang w:val="en-US"/>
+              </w:rPr>
+              <w:t>IoT</w:t>
+            </w:r>
+          </w:p>
+          <w:p>
+            <w:pPr>
+              <w:pStyle w:val="BodyParagraph"/>
+              <w:spacing w:after="0" w:line="360" w:lineRule="auto"/>
+              <w:rPr>
+                <w:szCs w:val="20"/>
+                <w:lang w:val="en-US"/>
+              </w:rPr>
+            </w:pPr>
+            <w:r>
+              <w:rPr>
+                <w:szCs w:val="20"/>
+                <w:lang w:val="en-US"/>
+              </w:rPr>
+              <w:t>S3</w:t>
             </w:r>
           </w:p>
         </w:tc>
@@ -9870,7 +9876,7 @@
                 <w:szCs w:val="20"/>
                 <w:lang w:val="en-US"/>
               </w:rPr>
-              <w:t>1</w:t>
+              <w:t>4</w:t>
             </w:r>
           </w:p>
         </w:tc>
@@ -9938,22 +9944,17 @@
                 <w:szCs w:val="20"/>
                 <w:lang w:val="en-US"/>
               </w:rPr>
-              <w:t>21</w:t>
+              <w:t>16</w:t>
             </w:r>
           </w:p>
         </w:tc>
       </w:tr>
+      <w:bookmarkEnd w:id="47"/>
+      <w:bookmarkEnd w:id="48"/>
     </w:tbl>
     <w:p>
       <w:pPr>
         <w:spacing w:line="360" w:lineRule="auto"/>
-      </w:pPr>
-    </w:p>
-    <w:bookmarkEnd w:id="47"/>
-    <w:bookmarkEnd w:id="48"/>
-    <w:p>
-      <w:pPr>
-        <w:spacing w:line="360" w:lineRule="auto"/>
         <w:rPr>
           <w:color w:val="FF0000"/>
         </w:rPr>
@@ -9972,27 +9973,17 @@
       <w:r>
         <w:t xml:space="preserve"> </w:t>
       </w:r>
-    </w:p>
-    <w:p>
-      <w:pPr>
-        <w:spacing w:line="360" w:lineRule="auto"/>
-        <w:rPr>
-          <w:lang w:val="en-US"/>
-        </w:rPr>
-      </w:pPr>
     </w:p>
     <w:tbl>
       <w:tblPr>
-        <w:tblW w:w="8820" w:type="dxa"/>
-        <w:tblInd w:w="108" w:type="dxa"/>
-        <w:tblLayout w:type="fixed"/>
+        <w:tblW w:w="5000" w:type="pct"/>
         <w:tblLook w:val="04A0" w:firstRow="1" w:lastRow="0" w:firstColumn="1" w:lastColumn="0" w:noHBand="0" w:noVBand="1"/>
       </w:tblPr>
       <w:tblGrid>
-        <w:gridCol w:w="4320"/>
-        <w:gridCol w:w="1440"/>
-        <w:gridCol w:w="1440"/>
-        <w:gridCol w:w="1620"/>
+        <w:gridCol w:w="4498"/>
+        <w:gridCol w:w="1583"/>
+        <w:gridCol w:w="1484"/>
+        <w:gridCol w:w="1671"/>
       </w:tblGrid>
       <w:tr>
         <w:trPr>
@@ -10000,7 +9991,7 @@
         </w:trPr>
         <w:tc>
           <w:tcPr>
-            <w:tcW w:w="4320" w:type="dxa"/>
+            <w:tcW w:w="2449" w:type="pct"/>
             <w:tcBorders>
               <w:top w:val="single" w:sz="4" w:space="0" w:color="auto"/>
               <w:left w:val="single" w:sz="4" w:space="0" w:color="auto"/>
@@ -10015,7 +10006,6 @@
           <w:p>
             <w:pPr>
               <w:spacing w:line="360" w:lineRule="auto"/>
-              <w:jc w:val="center"/>
               <w:rPr>
                 <w:b/>
                 <w:bCs/>
@@ -10038,7 +10028,7 @@
         </w:tc>
         <w:tc>
           <w:tcPr>
-            <w:tcW w:w="1440" w:type="dxa"/>
+            <w:tcW w:w="816" w:type="pct"/>
             <w:tcBorders>
               <w:top w:val="single" w:sz="4" w:space="0" w:color="auto"/>
               <w:left w:val="nil"/>
@@ -10053,7 +10043,6 @@
           <w:p>
             <w:pPr>
               <w:spacing w:line="360" w:lineRule="auto"/>
-              <w:jc w:val="center"/>
               <w:rPr>
                 <w:b/>
                 <w:bCs/>
@@ -10076,7 +10065,7 @@
         </w:tc>
         <w:tc>
           <w:tcPr>
-            <w:tcW w:w="1440" w:type="dxa"/>
+            <w:tcW w:w="816" w:type="pct"/>
             <w:tcBorders>
               <w:top w:val="single" w:sz="4" w:space="0" w:color="auto"/>
               <w:left w:val="nil"/>
@@ -10088,7 +10077,7 @@
           <w:p>
             <w:pPr>
               <w:spacing w:line="360" w:lineRule="auto"/>
-              <w:jc w:val="center"/>
+              <w:jc w:val="right"/>
               <w:rPr>
                 <w:b/>
                 <w:bCs/>
@@ -10111,7 +10100,7 @@
         </w:tc>
         <w:tc>
           <w:tcPr>
-            <w:tcW w:w="1620" w:type="dxa"/>
+            <w:tcW w:w="918" w:type="pct"/>
             <w:tcBorders>
               <w:top w:val="single" w:sz="4" w:space="0" w:color="auto"/>
               <w:left w:val="nil"/>
@@ -10123,7 +10112,7 @@
           <w:p>
             <w:pPr>
               <w:spacing w:line="360" w:lineRule="auto"/>
-              <w:jc w:val="center"/>
+              <w:jc w:val="right"/>
               <w:rPr>
                 <w:b/>
                 <w:bCs/>
@@ -10151,7 +10140,7 @@
         </w:trPr>
         <w:tc>
           <w:tcPr>
-            <w:tcW w:w="4320" w:type="dxa"/>
+            <w:tcW w:w="2449" w:type="pct"/>
             <w:tcBorders>
               <w:top w:val="nil"/>
               <w:left w:val="single" w:sz="4" w:space="0" w:color="auto"/>
@@ -10214,46 +10203,10 @@
               <w:t>Data</w:t>
             </w:r>
           </w:p>
-          <w:p>
-            <w:pPr>
-              <w:spacing w:line="360" w:lineRule="auto"/>
-              <w:rPr>
-                <w:color w:val="000000" w:themeColor="text1"/>
-                <w:sz w:val="23"/>
-                <w:szCs w:val="23"/>
-              </w:rPr>
-            </w:pPr>
-            <w:r>
-              <w:rPr>
-                <w:color w:val="000000" w:themeColor="text1"/>
-                <w:sz w:val="23"/>
-                <w:szCs w:val="23"/>
-              </w:rPr>
-              <w:t>View real-time station information</w:t>
-            </w:r>
-          </w:p>
-          <w:p>
-            <w:pPr>
-              <w:spacing w:line="360" w:lineRule="auto"/>
-              <w:rPr>
-                <w:color w:val="000000" w:themeColor="text1"/>
-                <w:sz w:val="23"/>
-                <w:szCs w:val="23"/>
-              </w:rPr>
-            </w:pPr>
-            <w:r>
-              <w:rPr>
-                <w:color w:val="000000" w:themeColor="text1"/>
-                <w:sz w:val="23"/>
-                <w:szCs w:val="23"/>
-              </w:rPr>
-              <w:t>View station history information</w:t>
-            </w:r>
-          </w:p>
-        </w:tc>
-        <w:tc>
-          <w:tcPr>
-            <w:tcW w:w="1440" w:type="dxa"/>
+        </w:tc>
+        <w:tc>
+          <w:tcPr>
+            <w:tcW w:w="816" w:type="pct"/>
             <w:tcBorders>
               <w:top w:val="nil"/>
               <w:left w:val="nil"/>
@@ -10297,7 +10250,7 @@
         </w:tc>
         <w:tc>
           <w:tcPr>
-            <w:tcW w:w="1440" w:type="dxa"/>
+            <w:tcW w:w="816" w:type="pct"/>
             <w:tcBorders>
               <w:top w:val="nil"/>
               <w:left w:val="nil"/>
@@ -10338,7 +10291,7 @@
         </w:tc>
         <w:tc>
           <w:tcPr>
-            <w:tcW w:w="1620" w:type="dxa"/>
+            <w:tcW w:w="918" w:type="pct"/>
             <w:tcBorders>
               <w:top w:val="nil"/>
               <w:left w:val="nil"/>
@@ -10362,7 +10315,7 @@
                 <w:sz w:val="23"/>
                 <w:szCs w:val="23"/>
               </w:rPr>
-              <w:t>45</w:t>
+              <w:t>15</w:t>
             </w:r>
           </w:p>
         </w:tc>
@@ -10373,7 +10326,7 @@
         </w:trPr>
         <w:tc>
           <w:tcPr>
-            <w:tcW w:w="4320" w:type="dxa"/>
+            <w:tcW w:w="2449" w:type="pct"/>
             <w:tcBorders>
               <w:top w:val="single" w:sz="4" w:space="0" w:color="auto"/>
               <w:left w:val="single" w:sz="4" w:space="0" w:color="auto"/>
@@ -10398,79 +10351,6 @@
                 <w:sz w:val="23"/>
                 <w:szCs w:val="23"/>
               </w:rPr>
-              <w:t>Authenticate Users</w:t>
-            </w:r>
-          </w:p>
-          <w:p>
-            <w:pPr>
-              <w:spacing w:line="360" w:lineRule="auto"/>
-              <w:rPr>
-                <w:color w:val="000000" w:themeColor="text1"/>
-                <w:sz w:val="23"/>
-                <w:szCs w:val="23"/>
-              </w:rPr>
-            </w:pPr>
-            <w:r>
-              <w:rPr>
-                <w:color w:val="000000" w:themeColor="text1"/>
-                <w:sz w:val="23"/>
-                <w:szCs w:val="23"/>
-              </w:rPr>
-              <w:lastRenderedPageBreak/>
-              <w:t>Create personas</w:t>
-            </w:r>
-          </w:p>
-          <w:p>
-            <w:pPr>
-              <w:spacing w:line="360" w:lineRule="auto"/>
-              <w:rPr>
-                <w:color w:val="000000" w:themeColor="text1"/>
-                <w:sz w:val="23"/>
-                <w:szCs w:val="23"/>
-              </w:rPr>
-            </w:pPr>
-            <w:r>
-              <w:rPr>
-                <w:color w:val="000000" w:themeColor="text1"/>
-                <w:sz w:val="23"/>
-                <w:szCs w:val="23"/>
-              </w:rPr>
-              <w:t>Maintain personas</w:t>
-            </w:r>
-          </w:p>
-          <w:p>
-            <w:pPr>
-              <w:spacing w:line="360" w:lineRule="auto"/>
-              <w:rPr>
-                <w:color w:val="000000" w:themeColor="text1"/>
-                <w:sz w:val="23"/>
-                <w:szCs w:val="23"/>
-              </w:rPr>
-            </w:pPr>
-            <w:r>
-              <w:rPr>
-                <w:color w:val="000000" w:themeColor="text1"/>
-                <w:sz w:val="23"/>
-                <w:szCs w:val="23"/>
-              </w:rPr>
-              <w:t>Create user</w:t>
-            </w:r>
-          </w:p>
-          <w:p>
-            <w:pPr>
-              <w:spacing w:line="360" w:lineRule="auto"/>
-              <w:rPr>
-                <w:color w:val="000000" w:themeColor="text1"/>
-                <w:sz w:val="23"/>
-                <w:szCs w:val="23"/>
-              </w:rPr>
-            </w:pPr>
-            <w:r>
-              <w:rPr>
-                <w:color w:val="000000" w:themeColor="text1"/>
-                <w:sz w:val="23"/>
-                <w:szCs w:val="23"/>
-              </w:rPr>
               <w:t>Maintain users</w:t>
             </w:r>
           </w:p>
@@ -10489,103 +10369,13 @@
                 <w:sz w:val="23"/>
                 <w:szCs w:val="23"/>
               </w:rPr>
-              <w:t>Create role</w:t>
-            </w:r>
-          </w:p>
-          <w:p>
-            <w:pPr>
-              <w:spacing w:line="360" w:lineRule="auto"/>
-              <w:rPr>
-                <w:color w:val="000000" w:themeColor="text1"/>
-                <w:sz w:val="23"/>
-                <w:szCs w:val="23"/>
-              </w:rPr>
-            </w:pPr>
-            <w:r>
-              <w:rPr>
-                <w:color w:val="000000" w:themeColor="text1"/>
-                <w:sz w:val="23"/>
-                <w:szCs w:val="23"/>
-              </w:rPr>
-              <w:t>Maintain roles</w:t>
-            </w:r>
-          </w:p>
-          <w:p>
-            <w:pPr>
-              <w:spacing w:line="360" w:lineRule="auto"/>
-              <w:rPr>
-                <w:color w:val="000000" w:themeColor="text1"/>
-                <w:sz w:val="23"/>
-                <w:szCs w:val="23"/>
-              </w:rPr>
-            </w:pPr>
-            <w:r>
-              <w:rPr>
-                <w:color w:val="000000" w:themeColor="text1"/>
-                <w:sz w:val="23"/>
-                <w:szCs w:val="23"/>
-              </w:rPr>
-              <w:t>Register device</w:t>
-            </w:r>
-          </w:p>
-          <w:p>
-            <w:pPr>
-              <w:spacing w:line="360" w:lineRule="auto"/>
-              <w:rPr>
-                <w:color w:val="000000" w:themeColor="text1"/>
-                <w:sz w:val="23"/>
-                <w:szCs w:val="23"/>
-              </w:rPr>
-            </w:pPr>
-            <w:r>
-              <w:rPr>
-                <w:color w:val="000000" w:themeColor="text1"/>
-                <w:sz w:val="23"/>
-                <w:szCs w:val="23"/>
-              </w:rPr>
               <w:t>Maintain devices info</w:t>
             </w:r>
           </w:p>
-          <w:p>
-            <w:pPr>
-              <w:spacing w:line="360" w:lineRule="auto"/>
-              <w:rPr>
-                <w:color w:val="000000" w:themeColor="text1"/>
-                <w:sz w:val="23"/>
-                <w:szCs w:val="23"/>
-              </w:rPr>
-            </w:pPr>
-            <w:r>
-              <w:rPr>
-                <w:color w:val="000000" w:themeColor="text1"/>
-                <w:sz w:val="23"/>
-                <w:szCs w:val="23"/>
-              </w:rPr>
-              <w:t>Create device group</w:t>
-            </w:r>
-          </w:p>
-          <w:p>
-            <w:pPr>
-              <w:spacing w:line="360" w:lineRule="auto"/>
-              <w:rPr>
-                <w:color w:val="000000" w:themeColor="text1"/>
-                <w:sz w:val="23"/>
-                <w:szCs w:val="23"/>
-              </w:rPr>
-            </w:pPr>
-            <w:r>
-              <w:rPr>
-                <w:color w:val="000000" w:themeColor="text1"/>
-                <w:sz w:val="23"/>
-                <w:szCs w:val="23"/>
-              </w:rPr>
-              <w:t>Maintain device group(s)</w:t>
-            </w:r>
-          </w:p>
-        </w:tc>
-        <w:tc>
-          <w:tcPr>
-            <w:tcW w:w="1440" w:type="dxa"/>
+        </w:tc>
+        <w:tc>
+          <w:tcPr>
+            <w:tcW w:w="816" w:type="pct"/>
             <w:tcBorders>
               <w:top w:val="single" w:sz="4" w:space="0" w:color="auto"/>
               <w:left w:val="nil"/>
@@ -10612,14 +10402,13 @@
                 <w:sz w:val="23"/>
                 <w:szCs w:val="23"/>
               </w:rPr>
-              <w:lastRenderedPageBreak/>
               <w:t>Average</w:t>
             </w:r>
           </w:p>
         </w:tc>
         <w:tc>
           <w:tcPr>
-            <w:tcW w:w="1440" w:type="dxa"/>
+            <w:tcW w:w="816" w:type="pct"/>
             <w:tcBorders>
               <w:top w:val="single" w:sz="4" w:space="0" w:color="auto"/>
               <w:left w:val="nil"/>
@@ -10650,7 +10439,7 @@
         </w:tc>
         <w:tc>
           <w:tcPr>
-            <w:tcW w:w="1620" w:type="dxa"/>
+            <w:tcW w:w="918" w:type="pct"/>
             <w:tcBorders>
               <w:top w:val="single" w:sz="4" w:space="0" w:color="auto"/>
               <w:left w:val="nil"/>
@@ -10675,7 +10464,7 @@
                 <w:sz w:val="23"/>
                 <w:szCs w:val="23"/>
               </w:rPr>
-              <w:t>110</w:t>
+              <w:t>20</w:t>
             </w:r>
           </w:p>
         </w:tc>
@@ -10686,7 +10475,7 @@
         </w:trPr>
         <w:tc>
           <w:tcPr>
-            <w:tcW w:w="4320" w:type="dxa"/>
+            <w:tcW w:w="2449" w:type="pct"/>
             <w:tcBorders>
               <w:top w:val="single" w:sz="4" w:space="0" w:color="auto"/>
               <w:left w:val="single" w:sz="4" w:space="0" w:color="auto"/>
@@ -10711,25 +10500,134 @@
                 <w:sz w:val="23"/>
                 <w:szCs w:val="23"/>
               </w:rPr>
-              <w:t>View/select role(s)</w:t>
-            </w:r>
-          </w:p>
-          <w:p>
-            <w:pPr>
-              <w:spacing w:line="360" w:lineRule="auto"/>
-              <w:rPr>
-                <w:color w:val="000000" w:themeColor="text1"/>
-                <w:sz w:val="23"/>
-                <w:szCs w:val="23"/>
-              </w:rPr>
-            </w:pPr>
-            <w:r>
-              <w:rPr>
-                <w:color w:val="000000" w:themeColor="text1"/>
-                <w:sz w:val="23"/>
-                <w:szCs w:val="23"/>
-              </w:rPr>
-              <w:t>View/select user(s)</w:t>
+              <w:t>Maintain personas</w:t>
+            </w:r>
+          </w:p>
+          <w:p>
+            <w:pPr>
+              <w:spacing w:line="360" w:lineRule="auto"/>
+              <w:rPr>
+                <w:color w:val="000000" w:themeColor="text1"/>
+                <w:sz w:val="23"/>
+                <w:szCs w:val="23"/>
+              </w:rPr>
+            </w:pPr>
+            <w:r>
+              <w:rPr>
+                <w:color w:val="000000" w:themeColor="text1"/>
+                <w:sz w:val="23"/>
+                <w:szCs w:val="23"/>
+              </w:rPr>
+              <w:t>Maintain device group(s)</w:t>
+            </w:r>
+          </w:p>
+          <w:p>
+            <w:pPr>
+              <w:spacing w:line="360" w:lineRule="auto"/>
+              <w:rPr>
+                <w:color w:val="000000" w:themeColor="text1"/>
+                <w:sz w:val="23"/>
+                <w:szCs w:val="23"/>
+              </w:rPr>
+            </w:pPr>
+            <w:r>
+              <w:rPr>
+                <w:color w:val="000000" w:themeColor="text1"/>
+                <w:sz w:val="23"/>
+                <w:szCs w:val="23"/>
+              </w:rPr>
+              <w:t>Maintain stations</w:t>
+            </w:r>
+          </w:p>
+          <w:p>
+            <w:pPr>
+              <w:spacing w:line="360" w:lineRule="auto"/>
+              <w:rPr>
+                <w:color w:val="000000" w:themeColor="text1"/>
+                <w:sz w:val="23"/>
+                <w:szCs w:val="23"/>
+              </w:rPr>
+            </w:pPr>
+            <w:r>
+              <w:rPr>
+                <w:color w:val="000000" w:themeColor="text1"/>
+                <w:sz w:val="23"/>
+                <w:szCs w:val="23"/>
+              </w:rPr>
+              <w:t>Authenticate Users</w:t>
+            </w:r>
+          </w:p>
+          <w:p>
+            <w:pPr>
+              <w:spacing w:line="360" w:lineRule="auto"/>
+              <w:rPr>
+                <w:color w:val="000000" w:themeColor="text1"/>
+                <w:sz w:val="23"/>
+                <w:szCs w:val="23"/>
+              </w:rPr>
+            </w:pPr>
+            <w:r>
+              <w:rPr>
+                <w:color w:val="000000" w:themeColor="text1"/>
+                <w:sz w:val="23"/>
+                <w:szCs w:val="23"/>
+              </w:rPr>
+              <w:lastRenderedPageBreak/>
+              <w:t>View station history information</w:t>
+            </w:r>
+          </w:p>
+          <w:p>
+            <w:pPr>
+              <w:spacing w:line="360" w:lineRule="auto"/>
+              <w:rPr>
+                <w:color w:val="000000" w:themeColor="text1"/>
+                <w:sz w:val="23"/>
+                <w:szCs w:val="23"/>
+              </w:rPr>
+            </w:pPr>
+            <w:r>
+              <w:rPr>
+                <w:color w:val="000000" w:themeColor="text1"/>
+                <w:sz w:val="23"/>
+                <w:szCs w:val="23"/>
+              </w:rPr>
+              <w:t>View real-time station information</w:t>
+            </w:r>
+          </w:p>
+          <w:p>
+            <w:pPr>
+              <w:spacing w:line="360" w:lineRule="auto"/>
+              <w:rPr>
+                <w:color w:val="000000" w:themeColor="text1"/>
+                <w:sz w:val="23"/>
+                <w:szCs w:val="23"/>
+              </w:rPr>
+            </w:pPr>
+            <w:r>
+              <w:rPr>
+                <w:color w:val="000000" w:themeColor="text1"/>
+                <w:sz w:val="23"/>
+                <w:szCs w:val="23"/>
+              </w:rPr>
+              <w:t>View/select user</w:t>
+            </w:r>
+          </w:p>
+          <w:p>
+            <w:pPr>
+              <w:spacing w:line="360" w:lineRule="auto"/>
+              <w:rPr>
+                <w:color w:val="000000" w:themeColor="text1"/>
+                <w:sz w:val="23"/>
+                <w:szCs w:val="23"/>
+              </w:rPr>
+            </w:pPr>
+            <w:r>
+              <w:rPr>
+                <w:color w:val="000000" w:themeColor="text1"/>
+                <w:sz w:val="23"/>
+                <w:szCs w:val="23"/>
+              </w:rPr>
+              <w:t>View/select station</w:t>
             </w:r>
           </w:p>
           <w:p>
@@ -10801,24 +10699,6 @@
                 <w:sz w:val="23"/>
                 <w:szCs w:val="23"/>
               </w:rPr>
-              <w:t>Send data</w:t>
-            </w:r>
-          </w:p>
-          <w:p>
-            <w:pPr>
-              <w:spacing w:line="360" w:lineRule="auto"/>
-              <w:rPr>
-                <w:color w:val="000000" w:themeColor="text1"/>
-                <w:sz w:val="23"/>
-                <w:szCs w:val="23"/>
-              </w:rPr>
-            </w:pPr>
-            <w:r>
-              <w:rPr>
-                <w:color w:val="000000" w:themeColor="text1"/>
-                <w:sz w:val="23"/>
-                <w:szCs w:val="23"/>
-              </w:rPr>
               <w:t>Store</w:t>
             </w:r>
             <w:r>
@@ -10889,24 +10769,6 @@
                 <w:sz w:val="23"/>
                 <w:szCs w:val="23"/>
               </w:rPr>
-              <w:t>Get device health</w:t>
-            </w:r>
-          </w:p>
-          <w:p>
-            <w:pPr>
-              <w:spacing w:line="360" w:lineRule="auto"/>
-              <w:rPr>
-                <w:color w:val="000000" w:themeColor="text1"/>
-                <w:sz w:val="23"/>
-                <w:szCs w:val="23"/>
-              </w:rPr>
-            </w:pPr>
-            <w:r>
-              <w:rPr>
-                <w:color w:val="000000" w:themeColor="text1"/>
-                <w:sz w:val="23"/>
-                <w:szCs w:val="23"/>
-              </w:rPr>
               <w:t>Download history data</w:t>
             </w:r>
           </w:p>
@@ -10925,24 +10787,6 @@
                 <w:sz w:val="23"/>
                 <w:szCs w:val="23"/>
               </w:rPr>
-              <w:t>Notify device status</w:t>
-            </w:r>
-          </w:p>
-          <w:p>
-            <w:pPr>
-              <w:spacing w:line="360" w:lineRule="auto"/>
-              <w:rPr>
-                <w:color w:val="000000" w:themeColor="text1"/>
-                <w:sz w:val="23"/>
-                <w:szCs w:val="23"/>
-              </w:rPr>
-            </w:pPr>
-            <w:r>
-              <w:rPr>
-                <w:color w:val="000000" w:themeColor="text1"/>
-                <w:sz w:val="23"/>
-                <w:szCs w:val="23"/>
-              </w:rPr>
               <w:t>Send stream data</w:t>
             </w:r>
           </w:p>
@@ -10961,24 +10805,6 @@
                 <w:sz w:val="23"/>
                 <w:szCs w:val="23"/>
               </w:rPr>
-              <w:t>Send raw data</w:t>
-            </w:r>
-          </w:p>
-          <w:p>
-            <w:pPr>
-              <w:spacing w:line="360" w:lineRule="auto"/>
-              <w:rPr>
-                <w:color w:val="000000" w:themeColor="text1"/>
-                <w:sz w:val="23"/>
-                <w:szCs w:val="23"/>
-              </w:rPr>
-            </w:pPr>
-            <w:r>
-              <w:rPr>
-                <w:color w:val="000000" w:themeColor="text1"/>
-                <w:sz w:val="23"/>
-                <w:szCs w:val="23"/>
-              </w:rPr>
               <w:t>Pass raw data</w:t>
             </w:r>
           </w:p>
@@ -11000,10 +10826,28 @@
               <w:t>Store raw data</w:t>
             </w:r>
           </w:p>
-        </w:tc>
-        <w:tc>
-          <w:tcPr>
-            <w:tcW w:w="1440" w:type="dxa"/>
+          <w:p>
+            <w:pPr>
+              <w:spacing w:line="360" w:lineRule="auto"/>
+              <w:rPr>
+                <w:color w:val="000000" w:themeColor="text1"/>
+                <w:sz w:val="23"/>
+                <w:szCs w:val="23"/>
+              </w:rPr>
+            </w:pPr>
+            <w:r>
+              <w:rPr>
+                <w:color w:val="000000" w:themeColor="text1"/>
+                <w:sz w:val="23"/>
+                <w:szCs w:val="23"/>
+              </w:rPr>
+              <w:t>Synchronize data with browsers</w:t>
+            </w:r>
+          </w:p>
+        </w:tc>
+        <w:tc>
+          <w:tcPr>
+            <w:tcW w:w="816" w:type="pct"/>
             <w:tcBorders>
               <w:top w:val="single" w:sz="4" w:space="0" w:color="auto"/>
               <w:left w:val="nil"/>
@@ -11030,13 +10874,14 @@
                 <w:sz w:val="23"/>
                 <w:szCs w:val="23"/>
               </w:rPr>
+              <w:lastRenderedPageBreak/>
               <w:t>Simple</w:t>
             </w:r>
           </w:p>
         </w:tc>
         <w:tc>
           <w:tcPr>
-            <w:tcW w:w="1440" w:type="dxa"/>
+            <w:tcW w:w="816" w:type="pct"/>
             <w:tcBorders>
               <w:top w:val="single" w:sz="4" w:space="0" w:color="auto"/>
               <w:left w:val="single" w:sz="4" w:space="0" w:color="auto"/>
@@ -11067,7 +10912,7 @@
         </w:tc>
         <w:tc>
           <w:tcPr>
-            <w:tcW w:w="1620" w:type="dxa"/>
+            <w:tcW w:w="918" w:type="pct"/>
             <w:tcBorders>
               <w:top w:val="single" w:sz="4" w:space="0" w:color="auto"/>
               <w:left w:val="single" w:sz="4" w:space="0" w:color="auto"/>
@@ -11092,7 +10937,7 @@
                 <w:sz w:val="23"/>
                 <w:szCs w:val="23"/>
               </w:rPr>
-              <w:t>80</w:t>
+              <w:t>95</w:t>
             </w:r>
           </w:p>
         </w:tc>
@@ -11103,7 +10948,7 @@
         </w:trPr>
         <w:tc>
           <w:tcPr>
-            <w:tcW w:w="4320" w:type="dxa"/>
+            <w:tcW w:w="2449" w:type="pct"/>
             <w:tcBorders>
               <w:top w:val="single" w:sz="4" w:space="0" w:color="auto"/>
               <w:right w:val="single" w:sz="4" w:space="0" w:color="auto"/>
@@ -11123,7 +10968,7 @@
         </w:tc>
         <w:tc>
           <w:tcPr>
-            <w:tcW w:w="2880" w:type="dxa"/>
+            <w:tcW w:w="1633" w:type="pct"/>
             <w:gridSpan w:val="2"/>
             <w:tcBorders>
               <w:top w:val="single" w:sz="4" w:space="0" w:color="auto"/>
@@ -11157,7 +11002,7 @@
         </w:tc>
         <w:tc>
           <w:tcPr>
-            <w:tcW w:w="1620" w:type="dxa"/>
+            <w:tcW w:w="918" w:type="pct"/>
             <w:tcBorders>
               <w:top w:val="single" w:sz="4" w:space="0" w:color="auto"/>
               <w:left w:val="single" w:sz="4" w:space="0" w:color="auto"/>
@@ -11182,7 +11027,23 @@
                 <w:bCs/>
                 <w:color w:val="000000" w:themeColor="text1"/>
               </w:rPr>
-              <w:t>235</w:t>
+              <w:t>1</w:t>
+            </w:r>
+            <w:r>
+              <w:rPr>
+                <w:b/>
+                <w:bCs/>
+                <w:color w:val="000000" w:themeColor="text1"/>
+              </w:rPr>
+              <w:t>3</w:t>
+            </w:r>
+            <w:r>
+              <w:rPr>
+                <w:b/>
+                <w:bCs/>
+                <w:color w:val="000000" w:themeColor="text1"/>
+              </w:rPr>
+              <w:t>0</w:t>
             </w:r>
           </w:p>
         </w:tc>
@@ -11207,26 +11068,18 @@
       </w:r>
       <w:bookmarkEnd w:id="51"/>
     </w:p>
-    <w:p>
-      <w:pPr>
-        <w:spacing w:line="360" w:lineRule="auto"/>
-        <w:rPr>
-          <w:lang w:val="en-US"/>
-        </w:rPr>
-      </w:pPr>
-    </w:p>
     <w:tbl>
       <w:tblPr>
-        <w:tblW w:w="8975" w:type="dxa"/>
-        <w:tblInd w:w="93" w:type="dxa"/>
+        <w:tblW w:w="5000" w:type="pct"/>
+        <w:tblLayout w:type="fixed"/>
         <w:tblLook w:val="04A0" w:firstRow="1" w:lastRow="0" w:firstColumn="1" w:lastColumn="0" w:noHBand="0" w:noVBand="1"/>
       </w:tblPr>
       <w:tblGrid>
-        <w:gridCol w:w="1070"/>
-        <w:gridCol w:w="4152"/>
-        <w:gridCol w:w="1283"/>
-        <w:gridCol w:w="1163"/>
-        <w:gridCol w:w="1307"/>
+        <w:gridCol w:w="1382"/>
+        <w:gridCol w:w="4396"/>
+        <w:gridCol w:w="1276"/>
+        <w:gridCol w:w="992"/>
+        <w:gridCol w:w="1190"/>
       </w:tblGrid>
       <w:tr>
         <w:trPr>
@@ -11234,7 +11087,7 @@
         </w:trPr>
         <w:tc>
           <w:tcPr>
-            <w:tcW w:w="1070" w:type="dxa"/>
+            <w:tcW w:w="748" w:type="pct"/>
             <w:tcBorders>
               <w:top w:val="single" w:sz="4" w:space="0" w:color="auto"/>
               <w:left w:val="single" w:sz="4" w:space="0" w:color="auto"/>
@@ -11243,7 +11096,6 @@
             </w:tcBorders>
             <w:shd w:val="clear" w:color="auto" w:fill="auto"/>
             <w:noWrap/>
-            <w:vAlign w:val="bottom"/>
             <w:hideMark/>
           </w:tcPr>
           <w:p>
@@ -11271,7 +11123,7 @@
         </w:tc>
         <w:tc>
           <w:tcPr>
-            <w:tcW w:w="4152" w:type="dxa"/>
+            <w:tcW w:w="2380" w:type="pct"/>
             <w:tcBorders>
               <w:top w:val="single" w:sz="4" w:space="0" w:color="auto"/>
               <w:left w:val="nil"/>
@@ -11280,7 +11132,7 @@
             </w:tcBorders>
             <w:shd w:val="clear" w:color="auto" w:fill="auto"/>
             <w:noWrap/>
-            <w:vAlign w:val="bottom"/>
+            <w:vAlign w:val="center"/>
             <w:hideMark/>
           </w:tcPr>
           <w:p>
@@ -11308,7 +11160,7 @@
         </w:tc>
         <w:tc>
           <w:tcPr>
-            <w:tcW w:w="1283" w:type="dxa"/>
+            <w:tcW w:w="691" w:type="pct"/>
             <w:tcBorders>
               <w:top w:val="single" w:sz="4" w:space="0" w:color="auto"/>
               <w:left w:val="nil"/>
@@ -11317,12 +11169,13 @@
             </w:tcBorders>
             <w:shd w:val="clear" w:color="auto" w:fill="auto"/>
             <w:noWrap/>
-            <w:vAlign w:val="bottom"/>
+            <w:vAlign w:val="center"/>
             <w:hideMark/>
           </w:tcPr>
           <w:p>
             <w:pPr>
               <w:spacing w:line="360" w:lineRule="auto"/>
+              <w:jc w:val="right"/>
               <w:rPr>
                 <w:b/>
                 <w:bCs/>
@@ -11345,7 +11198,7 @@
         </w:tc>
         <w:tc>
           <w:tcPr>
-            <w:tcW w:w="1163" w:type="dxa"/>
+            <w:tcW w:w="537" w:type="pct"/>
             <w:tcBorders>
               <w:top w:val="single" w:sz="4" w:space="0" w:color="auto"/>
               <w:left w:val="nil"/>
@@ -11354,12 +11207,13 @@
             </w:tcBorders>
             <w:shd w:val="clear" w:color="auto" w:fill="auto"/>
             <w:noWrap/>
-            <w:vAlign w:val="bottom"/>
+            <w:vAlign w:val="center"/>
             <w:hideMark/>
           </w:tcPr>
           <w:p>
             <w:pPr>
               <w:spacing w:line="360" w:lineRule="auto"/>
+              <w:jc w:val="right"/>
               <w:rPr>
                 <w:b/>
                 <w:bCs/>
@@ -11382,6 +11236,7 @@
           <w:p>
             <w:pPr>
               <w:spacing w:line="360" w:lineRule="auto"/>
+              <w:jc w:val="right"/>
               <w:rPr>
                 <w:b/>
                 <w:bCs/>
@@ -11404,7 +11259,7 @@
         </w:tc>
         <w:tc>
           <w:tcPr>
-            <w:tcW w:w="1307" w:type="dxa"/>
+            <w:tcW w:w="644" w:type="pct"/>
             <w:tcBorders>
               <w:top w:val="single" w:sz="4" w:space="0" w:color="auto"/>
               <w:left w:val="nil"/>
@@ -11413,12 +11268,13 @@
             </w:tcBorders>
             <w:shd w:val="clear" w:color="auto" w:fill="auto"/>
             <w:noWrap/>
-            <w:vAlign w:val="bottom"/>
+            <w:vAlign w:val="center"/>
             <w:hideMark/>
           </w:tcPr>
           <w:p>
             <w:pPr>
               <w:spacing w:line="360" w:lineRule="auto"/>
+              <w:jc w:val="right"/>
               <w:rPr>
                 <w:b/>
                 <w:bCs/>
@@ -11441,6 +11297,7 @@
           <w:p>
             <w:pPr>
               <w:spacing w:line="360" w:lineRule="auto"/>
+              <w:jc w:val="right"/>
               <w:rPr>
                 <w:b/>
                 <w:bCs/>
@@ -11468,7 +11325,7 @@
         </w:trPr>
         <w:tc>
           <w:tcPr>
-            <w:tcW w:w="1070" w:type="dxa"/>
+            <w:tcW w:w="748" w:type="pct"/>
             <w:tcBorders>
               <w:top w:val="nil"/>
               <w:left w:val="single" w:sz="4" w:space="0" w:color="auto"/>
@@ -11494,14 +11351,13 @@
                 <w:sz w:val="23"/>
                 <w:szCs w:val="23"/>
               </w:rPr>
-              <w:lastRenderedPageBreak/>
               <w:t>T1</w:t>
             </w:r>
           </w:p>
         </w:tc>
         <w:tc>
           <w:tcPr>
-            <w:tcW w:w="4152" w:type="dxa"/>
+            <w:tcW w:w="2380" w:type="pct"/>
             <w:tcBorders>
               <w:top w:val="nil"/>
               <w:left w:val="nil"/>
@@ -11533,7 +11389,7 @@
         </w:tc>
         <w:tc>
           <w:tcPr>
-            <w:tcW w:w="1283" w:type="dxa"/>
+            <w:tcW w:w="691" w:type="pct"/>
             <w:tcBorders>
               <w:top w:val="nil"/>
               <w:left w:val="nil"/>
@@ -11566,7 +11422,7 @@
         </w:tc>
         <w:tc>
           <w:tcPr>
-            <w:tcW w:w="1163" w:type="dxa"/>
+            <w:tcW w:w="537" w:type="pct"/>
             <w:tcBorders>
               <w:top w:val="nil"/>
               <w:left w:val="nil"/>
@@ -11599,7 +11455,7 @@
         </w:tc>
         <w:tc>
           <w:tcPr>
-            <w:tcW w:w="1307" w:type="dxa"/>
+            <w:tcW w:w="644" w:type="pct"/>
             <w:tcBorders>
               <w:top w:val="nil"/>
               <w:left w:val="nil"/>
@@ -11637,7 +11493,7 @@
         </w:trPr>
         <w:tc>
           <w:tcPr>
-            <w:tcW w:w="1070" w:type="dxa"/>
+            <w:tcW w:w="748" w:type="pct"/>
             <w:tcBorders>
               <w:top w:val="nil"/>
               <w:left w:val="single" w:sz="4" w:space="0" w:color="auto"/>
@@ -11669,7 +11525,7 @@
         </w:tc>
         <w:tc>
           <w:tcPr>
-            <w:tcW w:w="4152" w:type="dxa"/>
+            <w:tcW w:w="2380" w:type="pct"/>
             <w:tcBorders>
               <w:top w:val="nil"/>
               <w:left w:val="nil"/>
@@ -11701,7 +11557,7 @@
         </w:tc>
         <w:tc>
           <w:tcPr>
-            <w:tcW w:w="1283" w:type="dxa"/>
+            <w:tcW w:w="691" w:type="pct"/>
             <w:tcBorders>
               <w:top w:val="nil"/>
               <w:left w:val="nil"/>
@@ -11734,7 +11590,7 @@
         </w:tc>
         <w:tc>
           <w:tcPr>
-            <w:tcW w:w="1163" w:type="dxa"/>
+            <w:tcW w:w="537" w:type="pct"/>
             <w:tcBorders>
               <w:top w:val="nil"/>
               <w:left w:val="nil"/>
@@ -11767,7 +11623,7 @@
         </w:tc>
         <w:tc>
           <w:tcPr>
-            <w:tcW w:w="1307" w:type="dxa"/>
+            <w:tcW w:w="644" w:type="pct"/>
             <w:tcBorders>
               <w:top w:val="nil"/>
               <w:left w:val="nil"/>
@@ -11805,7 +11661,7 @@
         </w:trPr>
         <w:tc>
           <w:tcPr>
-            <w:tcW w:w="1070" w:type="dxa"/>
+            <w:tcW w:w="748" w:type="pct"/>
             <w:tcBorders>
               <w:top w:val="nil"/>
               <w:left w:val="single" w:sz="4" w:space="0" w:color="auto"/>
@@ -11837,7 +11693,7 @@
         </w:tc>
         <w:tc>
           <w:tcPr>
-            <w:tcW w:w="4152" w:type="dxa"/>
+            <w:tcW w:w="2380" w:type="pct"/>
             <w:tcBorders>
               <w:top w:val="nil"/>
               <w:left w:val="nil"/>
@@ -11869,7 +11725,7 @@
         </w:tc>
         <w:tc>
           <w:tcPr>
-            <w:tcW w:w="1283" w:type="dxa"/>
+            <w:tcW w:w="691" w:type="pct"/>
             <w:tcBorders>
               <w:top w:val="nil"/>
               <w:left w:val="nil"/>
@@ -11902,7 +11758,7 @@
         </w:tc>
         <w:tc>
           <w:tcPr>
-            <w:tcW w:w="1163" w:type="dxa"/>
+            <w:tcW w:w="537" w:type="pct"/>
             <w:tcBorders>
               <w:top w:val="nil"/>
               <w:left w:val="nil"/>
@@ -11935,7 +11791,7 @@
         </w:tc>
         <w:tc>
           <w:tcPr>
-            <w:tcW w:w="1307" w:type="dxa"/>
+            <w:tcW w:w="644" w:type="pct"/>
             <w:tcBorders>
               <w:top w:val="nil"/>
               <w:left w:val="nil"/>
@@ -11973,7 +11829,7 @@
         </w:trPr>
         <w:tc>
           <w:tcPr>
-            <w:tcW w:w="1070" w:type="dxa"/>
+            <w:tcW w:w="748" w:type="pct"/>
             <w:tcBorders>
               <w:top w:val="nil"/>
               <w:left w:val="single" w:sz="4" w:space="0" w:color="auto"/>
@@ -12005,7 +11861,7 @@
         </w:tc>
         <w:tc>
           <w:tcPr>
-            <w:tcW w:w="4152" w:type="dxa"/>
+            <w:tcW w:w="2380" w:type="pct"/>
             <w:tcBorders>
               <w:top w:val="nil"/>
               <w:left w:val="nil"/>
@@ -12037,7 +11893,7 @@
         </w:tc>
         <w:tc>
           <w:tcPr>
-            <w:tcW w:w="1283" w:type="dxa"/>
+            <w:tcW w:w="691" w:type="pct"/>
             <w:tcBorders>
               <w:top w:val="nil"/>
               <w:left w:val="nil"/>
@@ -12070,7 +11926,7 @@
         </w:tc>
         <w:tc>
           <w:tcPr>
-            <w:tcW w:w="1163" w:type="dxa"/>
+            <w:tcW w:w="537" w:type="pct"/>
             <w:tcBorders>
               <w:top w:val="nil"/>
               <w:left w:val="nil"/>
@@ -12103,7 +11959,7 @@
         </w:tc>
         <w:tc>
           <w:tcPr>
-            <w:tcW w:w="1307" w:type="dxa"/>
+            <w:tcW w:w="644" w:type="pct"/>
             <w:tcBorders>
               <w:top w:val="nil"/>
               <w:left w:val="nil"/>
@@ -12141,7 +11997,7 @@
         </w:trPr>
         <w:tc>
           <w:tcPr>
-            <w:tcW w:w="1070" w:type="dxa"/>
+            <w:tcW w:w="748" w:type="pct"/>
             <w:tcBorders>
               <w:top w:val="nil"/>
               <w:left w:val="single" w:sz="4" w:space="0" w:color="auto"/>
@@ -12173,7 +12029,7 @@
         </w:tc>
         <w:tc>
           <w:tcPr>
-            <w:tcW w:w="4152" w:type="dxa"/>
+            <w:tcW w:w="2380" w:type="pct"/>
             <w:tcBorders>
               <w:top w:val="nil"/>
               <w:left w:val="nil"/>
@@ -12205,7 +12061,7 @@
         </w:tc>
         <w:tc>
           <w:tcPr>
-            <w:tcW w:w="1283" w:type="dxa"/>
+            <w:tcW w:w="691" w:type="pct"/>
             <w:tcBorders>
               <w:top w:val="nil"/>
               <w:left w:val="nil"/>
@@ -12238,7 +12094,7 @@
         </w:tc>
         <w:tc>
           <w:tcPr>
-            <w:tcW w:w="1163" w:type="dxa"/>
+            <w:tcW w:w="537" w:type="pct"/>
             <w:tcBorders>
               <w:top w:val="nil"/>
               <w:left w:val="nil"/>
@@ -12271,7 +12127,7 @@
         </w:tc>
         <w:tc>
           <w:tcPr>
-            <w:tcW w:w="1307" w:type="dxa"/>
+            <w:tcW w:w="644" w:type="pct"/>
             <w:tcBorders>
               <w:top w:val="nil"/>
               <w:left w:val="nil"/>
@@ -12309,7 +12165,7 @@
         </w:trPr>
         <w:tc>
           <w:tcPr>
-            <w:tcW w:w="1070" w:type="dxa"/>
+            <w:tcW w:w="748" w:type="pct"/>
             <w:tcBorders>
               <w:top w:val="nil"/>
               <w:left w:val="single" w:sz="4" w:space="0" w:color="auto"/>
@@ -12341,7 +12197,7 @@
         </w:tc>
         <w:tc>
           <w:tcPr>
-            <w:tcW w:w="4152" w:type="dxa"/>
+            <w:tcW w:w="2380" w:type="pct"/>
             <w:tcBorders>
               <w:top w:val="nil"/>
               <w:left w:val="nil"/>
@@ -12373,7 +12229,7 @@
         </w:tc>
         <w:tc>
           <w:tcPr>
-            <w:tcW w:w="1283" w:type="dxa"/>
+            <w:tcW w:w="691" w:type="pct"/>
             <w:tcBorders>
               <w:top w:val="nil"/>
               <w:left w:val="nil"/>
@@ -12406,7 +12262,7 @@
         </w:tc>
         <w:tc>
           <w:tcPr>
-            <w:tcW w:w="1163" w:type="dxa"/>
+            <w:tcW w:w="537" w:type="pct"/>
             <w:tcBorders>
               <w:top w:val="nil"/>
               <w:left w:val="nil"/>
@@ -12439,7 +12295,7 @@
         </w:tc>
         <w:tc>
           <w:tcPr>
-            <w:tcW w:w="1307" w:type="dxa"/>
+            <w:tcW w:w="644" w:type="pct"/>
             <w:tcBorders>
               <w:top w:val="nil"/>
               <w:left w:val="nil"/>
@@ -12477,7 +12333,7 @@
         </w:trPr>
         <w:tc>
           <w:tcPr>
-            <w:tcW w:w="1070" w:type="dxa"/>
+            <w:tcW w:w="748" w:type="pct"/>
             <w:tcBorders>
               <w:top w:val="nil"/>
               <w:left w:val="single" w:sz="4" w:space="0" w:color="auto"/>
@@ -12509,7 +12365,7 @@
         </w:tc>
         <w:tc>
           <w:tcPr>
-            <w:tcW w:w="4152" w:type="dxa"/>
+            <w:tcW w:w="2380" w:type="pct"/>
             <w:tcBorders>
               <w:top w:val="nil"/>
               <w:left w:val="nil"/>
@@ -12541,7 +12397,7 @@
         </w:tc>
         <w:tc>
           <w:tcPr>
-            <w:tcW w:w="1283" w:type="dxa"/>
+            <w:tcW w:w="691" w:type="pct"/>
             <w:tcBorders>
               <w:top w:val="nil"/>
               <w:left w:val="nil"/>
@@ -12574,7 +12430,7 @@
         </w:tc>
         <w:tc>
           <w:tcPr>
-            <w:tcW w:w="1163" w:type="dxa"/>
+            <w:tcW w:w="537" w:type="pct"/>
             <w:tcBorders>
               <w:top w:val="nil"/>
               <w:left w:val="nil"/>
@@ -12607,7 +12463,7 @@
         </w:tc>
         <w:tc>
           <w:tcPr>
-            <w:tcW w:w="1307" w:type="dxa"/>
+            <w:tcW w:w="644" w:type="pct"/>
             <w:tcBorders>
               <w:top w:val="nil"/>
               <w:left w:val="nil"/>
@@ -12645,7 +12501,7 @@
         </w:trPr>
         <w:tc>
           <w:tcPr>
-            <w:tcW w:w="1070" w:type="dxa"/>
+            <w:tcW w:w="748" w:type="pct"/>
             <w:tcBorders>
               <w:top w:val="nil"/>
               <w:left w:val="single" w:sz="4" w:space="0" w:color="auto"/>
@@ -12677,7 +12533,7 @@
         </w:tc>
         <w:tc>
           <w:tcPr>
-            <w:tcW w:w="4152" w:type="dxa"/>
+            <w:tcW w:w="2380" w:type="pct"/>
             <w:tcBorders>
               <w:top w:val="nil"/>
               <w:left w:val="nil"/>
@@ -12709,7 +12565,7 @@
         </w:tc>
         <w:tc>
           <w:tcPr>
-            <w:tcW w:w="1283" w:type="dxa"/>
+            <w:tcW w:w="691" w:type="pct"/>
             <w:tcBorders>
               <w:top w:val="nil"/>
               <w:left w:val="nil"/>
@@ -12742,7 +12598,7 @@
         </w:tc>
         <w:tc>
           <w:tcPr>
-            <w:tcW w:w="1163" w:type="dxa"/>
+            <w:tcW w:w="537" w:type="pct"/>
             <w:tcBorders>
               <w:top w:val="nil"/>
               <w:left w:val="nil"/>
@@ -12775,7 +12631,7 @@
         </w:tc>
         <w:tc>
           <w:tcPr>
-            <w:tcW w:w="1307" w:type="dxa"/>
+            <w:tcW w:w="644" w:type="pct"/>
             <w:tcBorders>
               <w:top w:val="nil"/>
               <w:left w:val="nil"/>
@@ -12813,7 +12669,7 @@
         </w:trPr>
         <w:tc>
           <w:tcPr>
-            <w:tcW w:w="1070" w:type="dxa"/>
+            <w:tcW w:w="748" w:type="pct"/>
             <w:tcBorders>
               <w:top w:val="nil"/>
               <w:left w:val="single" w:sz="4" w:space="0" w:color="auto"/>
@@ -12845,7 +12701,7 @@
         </w:tc>
         <w:tc>
           <w:tcPr>
-            <w:tcW w:w="4152" w:type="dxa"/>
+            <w:tcW w:w="2380" w:type="pct"/>
             <w:tcBorders>
               <w:top w:val="nil"/>
               <w:left w:val="nil"/>
@@ -12877,7 +12733,7 @@
         </w:tc>
         <w:tc>
           <w:tcPr>
-            <w:tcW w:w="1283" w:type="dxa"/>
+            <w:tcW w:w="691" w:type="pct"/>
             <w:tcBorders>
               <w:top w:val="nil"/>
               <w:left w:val="nil"/>
@@ -12910,7 +12766,7 @@
         </w:tc>
         <w:tc>
           <w:tcPr>
-            <w:tcW w:w="1163" w:type="dxa"/>
+            <w:tcW w:w="537" w:type="pct"/>
             <w:tcBorders>
               <w:top w:val="nil"/>
               <w:left w:val="nil"/>
@@ -12943,7 +12799,7 @@
         </w:tc>
         <w:tc>
           <w:tcPr>
-            <w:tcW w:w="1307" w:type="dxa"/>
+            <w:tcW w:w="644" w:type="pct"/>
             <w:tcBorders>
               <w:top w:val="nil"/>
               <w:left w:val="nil"/>
@@ -12981,7 +12837,7 @@
         </w:trPr>
         <w:tc>
           <w:tcPr>
-            <w:tcW w:w="1070" w:type="dxa"/>
+            <w:tcW w:w="748" w:type="pct"/>
             <w:tcBorders>
               <w:top w:val="nil"/>
               <w:left w:val="single" w:sz="4" w:space="0" w:color="auto"/>
@@ -13013,7 +12869,7 @@
         </w:tc>
         <w:tc>
           <w:tcPr>
-            <w:tcW w:w="4152" w:type="dxa"/>
+            <w:tcW w:w="2380" w:type="pct"/>
             <w:tcBorders>
               <w:top w:val="nil"/>
               <w:left w:val="nil"/>
@@ -13045,7 +12901,7 @@
         </w:tc>
         <w:tc>
           <w:tcPr>
-            <w:tcW w:w="1283" w:type="dxa"/>
+            <w:tcW w:w="691" w:type="pct"/>
             <w:tcBorders>
               <w:top w:val="nil"/>
               <w:left w:val="nil"/>
@@ -13078,7 +12934,7 @@
         </w:tc>
         <w:tc>
           <w:tcPr>
-            <w:tcW w:w="1163" w:type="dxa"/>
+            <w:tcW w:w="537" w:type="pct"/>
             <w:tcBorders>
               <w:top w:val="nil"/>
               <w:left w:val="nil"/>
@@ -13111,7 +12967,7 @@
         </w:tc>
         <w:tc>
           <w:tcPr>
-            <w:tcW w:w="1307" w:type="dxa"/>
+            <w:tcW w:w="644" w:type="pct"/>
             <w:tcBorders>
               <w:top w:val="nil"/>
               <w:left w:val="nil"/>
@@ -13149,7 +13005,7 @@
         </w:trPr>
         <w:tc>
           <w:tcPr>
-            <w:tcW w:w="1070" w:type="dxa"/>
+            <w:tcW w:w="748" w:type="pct"/>
             <w:tcBorders>
               <w:top w:val="nil"/>
               <w:left w:val="single" w:sz="4" w:space="0" w:color="auto"/>
@@ -13181,7 +13037,7 @@
         </w:tc>
         <w:tc>
           <w:tcPr>
-            <w:tcW w:w="4152" w:type="dxa"/>
+            <w:tcW w:w="2380" w:type="pct"/>
             <w:tcBorders>
               <w:top w:val="nil"/>
               <w:left w:val="nil"/>
@@ -13213,7 +13069,7 @@
         </w:tc>
         <w:tc>
           <w:tcPr>
-            <w:tcW w:w="1283" w:type="dxa"/>
+            <w:tcW w:w="691" w:type="pct"/>
             <w:tcBorders>
               <w:top w:val="nil"/>
               <w:left w:val="nil"/>
@@ -13246,7 +13102,7 @@
         </w:tc>
         <w:tc>
           <w:tcPr>
-            <w:tcW w:w="1163" w:type="dxa"/>
+            <w:tcW w:w="537" w:type="pct"/>
             <w:tcBorders>
               <w:top w:val="nil"/>
               <w:left w:val="nil"/>
@@ -13279,7 +13135,7 @@
         </w:tc>
         <w:tc>
           <w:tcPr>
-            <w:tcW w:w="1307" w:type="dxa"/>
+            <w:tcW w:w="644" w:type="pct"/>
             <w:tcBorders>
               <w:top w:val="nil"/>
               <w:left w:val="nil"/>
@@ -13317,7 +13173,7 @@
         </w:trPr>
         <w:tc>
           <w:tcPr>
-            <w:tcW w:w="1070" w:type="dxa"/>
+            <w:tcW w:w="748" w:type="pct"/>
             <w:tcBorders>
               <w:top w:val="nil"/>
               <w:left w:val="single" w:sz="4" w:space="0" w:color="auto"/>
@@ -13343,13 +13199,14 @@
                 <w:sz w:val="23"/>
                 <w:szCs w:val="23"/>
               </w:rPr>
+              <w:lastRenderedPageBreak/>
               <w:t>T12</w:t>
             </w:r>
           </w:p>
         </w:tc>
         <w:tc>
           <w:tcPr>
-            <w:tcW w:w="4152" w:type="dxa"/>
+            <w:tcW w:w="2380" w:type="pct"/>
             <w:tcBorders>
               <w:top w:val="nil"/>
               <w:left w:val="nil"/>
@@ -13381,7 +13238,7 @@
         </w:tc>
         <w:tc>
           <w:tcPr>
-            <w:tcW w:w="1283" w:type="dxa"/>
+            <w:tcW w:w="691" w:type="pct"/>
             <w:tcBorders>
               <w:top w:val="nil"/>
               <w:left w:val="single" w:sz="4" w:space="0" w:color="auto"/>
@@ -13414,7 +13271,7 @@
         </w:tc>
         <w:tc>
           <w:tcPr>
-            <w:tcW w:w="1163" w:type="dxa"/>
+            <w:tcW w:w="537" w:type="pct"/>
             <w:tcBorders>
               <w:top w:val="nil"/>
               <w:left w:val="nil"/>
@@ -13447,7 +13304,7 @@
         </w:tc>
         <w:tc>
           <w:tcPr>
-            <w:tcW w:w="1307" w:type="dxa"/>
+            <w:tcW w:w="644" w:type="pct"/>
             <w:tcBorders>
               <w:top w:val="nil"/>
               <w:left w:val="nil"/>
@@ -13485,7 +13342,7 @@
         </w:trPr>
         <w:tc>
           <w:tcPr>
-            <w:tcW w:w="1070" w:type="dxa"/>
+            <w:tcW w:w="748" w:type="pct"/>
             <w:tcBorders>
               <w:top w:val="nil"/>
               <w:left w:val="single" w:sz="4" w:space="0" w:color="auto"/>
@@ -13517,7 +13374,7 @@
         </w:tc>
         <w:tc>
           <w:tcPr>
-            <w:tcW w:w="4152" w:type="dxa"/>
+            <w:tcW w:w="2380" w:type="pct"/>
             <w:tcBorders>
               <w:top w:val="nil"/>
               <w:left w:val="nil"/>
@@ -13549,7 +13406,7 @@
         </w:tc>
         <w:tc>
           <w:tcPr>
-            <w:tcW w:w="1283" w:type="dxa"/>
+            <w:tcW w:w="691" w:type="pct"/>
             <w:tcBorders>
               <w:top w:val="nil"/>
               <w:left w:val="single" w:sz="4" w:space="0" w:color="auto"/>
@@ -13582,7 +13439,7 @@
         </w:tc>
         <w:tc>
           <w:tcPr>
-            <w:tcW w:w="1163" w:type="dxa"/>
+            <w:tcW w:w="537" w:type="pct"/>
             <w:tcBorders>
               <w:top w:val="nil"/>
               <w:left w:val="nil"/>
@@ -13615,7 +13472,7 @@
         </w:tc>
         <w:tc>
           <w:tcPr>
-            <w:tcW w:w="1307" w:type="dxa"/>
+            <w:tcW w:w="644" w:type="pct"/>
             <w:tcBorders>
               <w:top w:val="nil"/>
               <w:left w:val="nil"/>
@@ -13653,7 +13510,7 @@
         </w:trPr>
         <w:tc>
           <w:tcPr>
-            <w:tcW w:w="1070" w:type="dxa"/>
+            <w:tcW w:w="748" w:type="pct"/>
             <w:tcBorders>
               <w:top w:val="nil"/>
               <w:left w:val="nil"/>
@@ -13676,7 +13533,7 @@
         </w:tc>
         <w:tc>
           <w:tcPr>
-            <w:tcW w:w="6598" w:type="dxa"/>
+            <w:tcW w:w="3608" w:type="pct"/>
             <w:gridSpan w:val="3"/>
             <w:tcBorders>
               <w:top w:val="single" w:sz="4" w:space="0" w:color="auto"/>
@@ -13730,7 +13587,7 @@
         </w:tc>
         <w:tc>
           <w:tcPr>
-            <w:tcW w:w="1307" w:type="dxa"/>
+            <w:tcW w:w="644" w:type="pct"/>
             <w:tcBorders>
               <w:top w:val="single" w:sz="4" w:space="0" w:color="auto"/>
               <w:left w:val="nil"/>
@@ -13785,17 +13642,17 @@
     </w:p>
     <w:tbl>
       <w:tblPr>
-        <w:tblW w:w="8958" w:type="dxa"/>
-        <w:tblInd w:w="93" w:type="dxa"/>
+        <w:tblW w:w="5000" w:type="pct"/>
+        <w:tblLayout w:type="fixed"/>
         <w:tblLook w:val="04A0" w:firstRow="1" w:lastRow="0" w:firstColumn="1" w:lastColumn="0" w:noHBand="0" w:noVBand="1"/>
       </w:tblPr>
       <w:tblGrid>
-        <w:gridCol w:w="1070"/>
-        <w:gridCol w:w="4232"/>
-        <w:gridCol w:w="1283"/>
-        <w:gridCol w:w="90"/>
-        <w:gridCol w:w="1080"/>
-        <w:gridCol w:w="1203"/>
+        <w:gridCol w:w="1274"/>
+        <w:gridCol w:w="3654"/>
+        <w:gridCol w:w="1701"/>
+        <w:gridCol w:w="517"/>
+        <w:gridCol w:w="621"/>
+        <w:gridCol w:w="1469"/>
       </w:tblGrid>
       <w:tr>
         <w:trPr>
@@ -13803,7 +13660,7 @@
         </w:trPr>
         <w:tc>
           <w:tcPr>
-            <w:tcW w:w="1070" w:type="dxa"/>
+            <w:tcW w:w="690" w:type="pct"/>
             <w:tcBorders>
               <w:top w:val="single" w:sz="4" w:space="0" w:color="auto"/>
               <w:left w:val="single" w:sz="4" w:space="0" w:color="auto"/>
@@ -13818,7 +13675,6 @@
           <w:p>
             <w:pPr>
               <w:spacing w:line="360" w:lineRule="auto"/>
-              <w:jc w:val="center"/>
               <w:rPr>
                 <w:b/>
                 <w:bCs/>
@@ -13837,7 +13693,7 @@
         </w:tc>
         <w:tc>
           <w:tcPr>
-            <w:tcW w:w="4232" w:type="dxa"/>
+            <w:tcW w:w="1978" w:type="pct"/>
             <w:tcBorders>
               <w:top w:val="single" w:sz="4" w:space="0" w:color="auto"/>
               <w:left w:val="nil"/>
@@ -13852,7 +13708,6 @@
           <w:p>
             <w:pPr>
               <w:spacing w:line="360" w:lineRule="auto"/>
-              <w:jc w:val="center"/>
               <w:rPr>
                 <w:b/>
                 <w:bCs/>
@@ -13871,7 +13726,7 @@
         </w:tc>
         <w:tc>
           <w:tcPr>
-            <w:tcW w:w="1283" w:type="dxa"/>
+            <w:tcW w:w="921" w:type="pct"/>
             <w:tcBorders>
               <w:top w:val="single" w:sz="4" w:space="0" w:color="auto"/>
               <w:left w:val="nil"/>
@@ -13886,7 +13741,7 @@
           <w:p>
             <w:pPr>
               <w:spacing w:line="360" w:lineRule="auto"/>
-              <w:jc w:val="center"/>
+              <w:jc w:val="right"/>
               <w:rPr>
                 <w:b/>
                 <w:bCs/>
@@ -13905,7 +13760,7 @@
         </w:tc>
         <w:tc>
           <w:tcPr>
-            <w:tcW w:w="1170" w:type="dxa"/>
+            <w:tcW w:w="616" w:type="pct"/>
             <w:gridSpan w:val="2"/>
             <w:tcBorders>
               <w:top w:val="single" w:sz="4" w:space="0" w:color="auto"/>
@@ -13921,7 +13776,7 @@
           <w:p>
             <w:pPr>
               <w:spacing w:line="360" w:lineRule="auto"/>
-              <w:jc w:val="center"/>
+              <w:jc w:val="right"/>
               <w:rPr>
                 <w:b/>
                 <w:bCs/>
@@ -13940,7 +13795,7 @@
           <w:p>
             <w:pPr>
               <w:spacing w:line="360" w:lineRule="auto"/>
-              <w:jc w:val="center"/>
+              <w:jc w:val="right"/>
               <w:rPr>
                 <w:b/>
                 <w:bCs/>
@@ -13959,7 +13814,7 @@
         </w:tc>
         <w:tc>
           <w:tcPr>
-            <w:tcW w:w="1203" w:type="dxa"/>
+            <w:tcW w:w="795" w:type="pct"/>
             <w:tcBorders>
               <w:top w:val="single" w:sz="4" w:space="0" w:color="auto"/>
               <w:left w:val="nil"/>
@@ -13974,7 +13829,7 @@
           <w:p>
             <w:pPr>
               <w:spacing w:line="360" w:lineRule="auto"/>
-              <w:jc w:val="center"/>
+              <w:jc w:val="right"/>
               <w:rPr>
                 <w:b/>
                 <w:bCs/>
@@ -13998,7 +13853,7 @@
         </w:trPr>
         <w:tc>
           <w:tcPr>
-            <w:tcW w:w="1070" w:type="dxa"/>
+            <w:tcW w:w="690" w:type="pct"/>
             <w:tcBorders>
               <w:top w:val="nil"/>
               <w:left w:val="single" w:sz="4" w:space="0" w:color="auto"/>
@@ -14030,7 +13885,7 @@
         </w:tc>
         <w:tc>
           <w:tcPr>
-            <w:tcW w:w="4232" w:type="dxa"/>
+            <w:tcW w:w="1978" w:type="pct"/>
             <w:tcBorders>
               <w:top w:val="nil"/>
               <w:left w:val="nil"/>
@@ -14062,7 +13917,7 @@
         </w:tc>
         <w:tc>
           <w:tcPr>
-            <w:tcW w:w="1283" w:type="dxa"/>
+            <w:tcW w:w="921" w:type="pct"/>
             <w:tcBorders>
               <w:top w:val="nil"/>
               <w:left w:val="nil"/>
@@ -14095,7 +13950,7 @@
         </w:tc>
         <w:tc>
           <w:tcPr>
-            <w:tcW w:w="1170" w:type="dxa"/>
+            <w:tcW w:w="616" w:type="pct"/>
             <w:gridSpan w:val="2"/>
             <w:tcBorders>
               <w:top w:val="nil"/>
@@ -14129,7 +13984,7 @@
         </w:tc>
         <w:tc>
           <w:tcPr>
-            <w:tcW w:w="1203" w:type="dxa"/>
+            <w:tcW w:w="795" w:type="pct"/>
             <w:tcBorders>
               <w:top w:val="nil"/>
               <w:left w:val="nil"/>
@@ -14167,7 +14022,7 @@
         </w:trPr>
         <w:tc>
           <w:tcPr>
-            <w:tcW w:w="1070" w:type="dxa"/>
+            <w:tcW w:w="690" w:type="pct"/>
             <w:tcBorders>
               <w:top w:val="nil"/>
               <w:left w:val="single" w:sz="4" w:space="0" w:color="auto"/>
@@ -14199,7 +14054,7 @@
         </w:tc>
         <w:tc>
           <w:tcPr>
-            <w:tcW w:w="4232" w:type="dxa"/>
+            <w:tcW w:w="1978" w:type="pct"/>
             <w:tcBorders>
               <w:top w:val="nil"/>
               <w:left w:val="nil"/>
@@ -14231,7 +14086,7 @@
         </w:tc>
         <w:tc>
           <w:tcPr>
-            <w:tcW w:w="1283" w:type="dxa"/>
+            <w:tcW w:w="921" w:type="pct"/>
             <w:tcBorders>
               <w:top w:val="nil"/>
               <w:left w:val="nil"/>
@@ -14264,7 +14119,7 @@
         </w:tc>
         <w:tc>
           <w:tcPr>
-            <w:tcW w:w="1170" w:type="dxa"/>
+            <w:tcW w:w="616" w:type="pct"/>
             <w:gridSpan w:val="2"/>
             <w:tcBorders>
               <w:top w:val="nil"/>
@@ -14298,7 +14153,7 @@
         </w:tc>
         <w:tc>
           <w:tcPr>
-            <w:tcW w:w="1203" w:type="dxa"/>
+            <w:tcW w:w="795" w:type="pct"/>
             <w:tcBorders>
               <w:top w:val="nil"/>
               <w:left w:val="nil"/>
@@ -14336,7 +14191,7 @@
         </w:trPr>
         <w:tc>
           <w:tcPr>
-            <w:tcW w:w="1070" w:type="dxa"/>
+            <w:tcW w:w="690" w:type="pct"/>
             <w:tcBorders>
               <w:top w:val="nil"/>
               <w:left w:val="single" w:sz="4" w:space="0" w:color="auto"/>
@@ -14368,7 +14223,7 @@
         </w:tc>
         <w:tc>
           <w:tcPr>
-            <w:tcW w:w="4232" w:type="dxa"/>
+            <w:tcW w:w="1978" w:type="pct"/>
             <w:tcBorders>
               <w:top w:val="nil"/>
               <w:left w:val="nil"/>
@@ -14400,7 +14255,7 @@
         </w:tc>
         <w:tc>
           <w:tcPr>
-            <w:tcW w:w="1283" w:type="dxa"/>
+            <w:tcW w:w="921" w:type="pct"/>
             <w:tcBorders>
               <w:top w:val="nil"/>
               <w:left w:val="nil"/>
@@ -14433,7 +14288,7 @@
         </w:tc>
         <w:tc>
           <w:tcPr>
-            <w:tcW w:w="1170" w:type="dxa"/>
+            <w:tcW w:w="616" w:type="pct"/>
             <w:gridSpan w:val="2"/>
             <w:tcBorders>
               <w:top w:val="nil"/>
@@ -14467,7 +14322,7 @@
         </w:tc>
         <w:tc>
           <w:tcPr>
-            <w:tcW w:w="1203" w:type="dxa"/>
+            <w:tcW w:w="795" w:type="pct"/>
             <w:tcBorders>
               <w:top w:val="nil"/>
               <w:left w:val="nil"/>
@@ -14505,7 +14360,7 @@
         </w:trPr>
         <w:tc>
           <w:tcPr>
-            <w:tcW w:w="1070" w:type="dxa"/>
+            <w:tcW w:w="690" w:type="pct"/>
             <w:tcBorders>
               <w:top w:val="nil"/>
               <w:left w:val="single" w:sz="4" w:space="0" w:color="auto"/>
@@ -14537,7 +14392,7 @@
         </w:tc>
         <w:tc>
           <w:tcPr>
-            <w:tcW w:w="4232" w:type="dxa"/>
+            <w:tcW w:w="1978" w:type="pct"/>
             <w:tcBorders>
               <w:top w:val="nil"/>
               <w:left w:val="nil"/>
@@ -14569,7 +14424,7 @@
         </w:tc>
         <w:tc>
           <w:tcPr>
-            <w:tcW w:w="1283" w:type="dxa"/>
+            <w:tcW w:w="921" w:type="pct"/>
             <w:tcBorders>
               <w:top w:val="nil"/>
               <w:left w:val="nil"/>
@@ -14602,7 +14457,7 @@
         </w:tc>
         <w:tc>
           <w:tcPr>
-            <w:tcW w:w="1170" w:type="dxa"/>
+            <w:tcW w:w="616" w:type="pct"/>
             <w:gridSpan w:val="2"/>
             <w:tcBorders>
               <w:top w:val="nil"/>
@@ -14636,7 +14491,7 @@
         </w:tc>
         <w:tc>
           <w:tcPr>
-            <w:tcW w:w="1203" w:type="dxa"/>
+            <w:tcW w:w="795" w:type="pct"/>
             <w:tcBorders>
               <w:top w:val="nil"/>
               <w:left w:val="nil"/>
@@ -14674,7 +14529,7 @@
         </w:trPr>
         <w:tc>
           <w:tcPr>
-            <w:tcW w:w="1070" w:type="dxa"/>
+            <w:tcW w:w="690" w:type="pct"/>
             <w:tcBorders>
               <w:top w:val="nil"/>
               <w:left w:val="single" w:sz="4" w:space="0" w:color="auto"/>
@@ -14706,7 +14561,7 @@
         </w:tc>
         <w:tc>
           <w:tcPr>
-            <w:tcW w:w="4232" w:type="dxa"/>
+            <w:tcW w:w="1978" w:type="pct"/>
             <w:tcBorders>
               <w:top w:val="nil"/>
               <w:left w:val="nil"/>
@@ -14738,7 +14593,7 @@
         </w:tc>
         <w:tc>
           <w:tcPr>
-            <w:tcW w:w="1283" w:type="dxa"/>
+            <w:tcW w:w="921" w:type="pct"/>
             <w:tcBorders>
               <w:top w:val="nil"/>
               <w:left w:val="nil"/>
@@ -14771,7 +14626,7 @@
         </w:tc>
         <w:tc>
           <w:tcPr>
-            <w:tcW w:w="1170" w:type="dxa"/>
+            <w:tcW w:w="616" w:type="pct"/>
             <w:gridSpan w:val="2"/>
             <w:tcBorders>
               <w:top w:val="nil"/>
@@ -14805,7 +14660,7 @@
         </w:tc>
         <w:tc>
           <w:tcPr>
-            <w:tcW w:w="1203" w:type="dxa"/>
+            <w:tcW w:w="795" w:type="pct"/>
             <w:tcBorders>
               <w:top w:val="nil"/>
               <w:left w:val="nil"/>
@@ -14843,7 +14698,7 @@
         </w:trPr>
         <w:tc>
           <w:tcPr>
-            <w:tcW w:w="1070" w:type="dxa"/>
+            <w:tcW w:w="690" w:type="pct"/>
             <w:tcBorders>
               <w:top w:val="nil"/>
               <w:left w:val="single" w:sz="4" w:space="0" w:color="auto"/>
@@ -14875,7 +14730,7 @@
         </w:tc>
         <w:tc>
           <w:tcPr>
-            <w:tcW w:w="4232" w:type="dxa"/>
+            <w:tcW w:w="1978" w:type="pct"/>
             <w:tcBorders>
               <w:top w:val="nil"/>
               <w:left w:val="nil"/>
@@ -14907,7 +14762,7 @@
         </w:tc>
         <w:tc>
           <w:tcPr>
-            <w:tcW w:w="1283" w:type="dxa"/>
+            <w:tcW w:w="921" w:type="pct"/>
             <w:tcBorders>
               <w:top w:val="nil"/>
               <w:left w:val="nil"/>
@@ -14940,7 +14795,7 @@
         </w:tc>
         <w:tc>
           <w:tcPr>
-            <w:tcW w:w="1170" w:type="dxa"/>
+            <w:tcW w:w="616" w:type="pct"/>
             <w:gridSpan w:val="2"/>
             <w:tcBorders>
               <w:top w:val="nil"/>
@@ -14974,7 +14829,7 @@
         </w:tc>
         <w:tc>
           <w:tcPr>
-            <w:tcW w:w="1203" w:type="dxa"/>
+            <w:tcW w:w="795" w:type="pct"/>
             <w:tcBorders>
               <w:top w:val="nil"/>
               <w:left w:val="nil"/>
@@ -15012,7 +14867,7 @@
         </w:trPr>
         <w:tc>
           <w:tcPr>
-            <w:tcW w:w="1070" w:type="dxa"/>
+            <w:tcW w:w="690" w:type="pct"/>
             <w:tcBorders>
               <w:top w:val="nil"/>
               <w:left w:val="single" w:sz="4" w:space="0" w:color="auto"/>
@@ -15044,7 +14899,7 @@
         </w:tc>
         <w:tc>
           <w:tcPr>
-            <w:tcW w:w="4232" w:type="dxa"/>
+            <w:tcW w:w="1978" w:type="pct"/>
             <w:tcBorders>
               <w:top w:val="nil"/>
               <w:left w:val="nil"/>
@@ -15076,7 +14931,7 @@
         </w:tc>
         <w:tc>
           <w:tcPr>
-            <w:tcW w:w="1283" w:type="dxa"/>
+            <w:tcW w:w="921" w:type="pct"/>
             <w:tcBorders>
               <w:top w:val="nil"/>
               <w:left w:val="nil"/>
@@ -15109,7 +14964,7 @@
         </w:tc>
         <w:tc>
           <w:tcPr>
-            <w:tcW w:w="1170" w:type="dxa"/>
+            <w:tcW w:w="616" w:type="pct"/>
             <w:gridSpan w:val="2"/>
             <w:tcBorders>
               <w:top w:val="nil"/>
@@ -15143,7 +14998,7 @@
         </w:tc>
         <w:tc>
           <w:tcPr>
-            <w:tcW w:w="1203" w:type="dxa"/>
+            <w:tcW w:w="795" w:type="pct"/>
             <w:tcBorders>
               <w:top w:val="nil"/>
               <w:left w:val="nil"/>
@@ -15181,7 +15036,7 @@
         </w:trPr>
         <w:tc>
           <w:tcPr>
-            <w:tcW w:w="1070" w:type="dxa"/>
+            <w:tcW w:w="690" w:type="pct"/>
             <w:tcBorders>
               <w:top w:val="nil"/>
               <w:left w:val="single" w:sz="4" w:space="0" w:color="auto"/>
@@ -15213,7 +15068,7 @@
         </w:tc>
         <w:tc>
           <w:tcPr>
-            <w:tcW w:w="4232" w:type="dxa"/>
+            <w:tcW w:w="1978" w:type="pct"/>
             <w:tcBorders>
               <w:top w:val="nil"/>
               <w:left w:val="nil"/>
@@ -15245,7 +15100,7 @@
         </w:tc>
         <w:tc>
           <w:tcPr>
-            <w:tcW w:w="1283" w:type="dxa"/>
+            <w:tcW w:w="921" w:type="pct"/>
             <w:tcBorders>
               <w:top w:val="nil"/>
               <w:left w:val="nil"/>
@@ -15278,7 +15133,7 @@
         </w:tc>
         <w:tc>
           <w:tcPr>
-            <w:tcW w:w="1170" w:type="dxa"/>
+            <w:tcW w:w="616" w:type="pct"/>
             <w:gridSpan w:val="2"/>
             <w:tcBorders>
               <w:top w:val="nil"/>
@@ -15312,7 +15167,7 @@
         </w:tc>
         <w:tc>
           <w:tcPr>
-            <w:tcW w:w="1203" w:type="dxa"/>
+            <w:tcW w:w="795" w:type="pct"/>
             <w:tcBorders>
               <w:top w:val="nil"/>
               <w:left w:val="nil"/>
@@ -15358,7 +15213,7 @@
         </w:trPr>
         <w:tc>
           <w:tcPr>
-            <w:tcW w:w="1070" w:type="dxa"/>
+            <w:tcW w:w="690" w:type="pct"/>
             <w:tcBorders>
               <w:top w:val="nil"/>
               <w:left w:val="nil"/>
@@ -15381,7 +15236,7 @@
         </w:tc>
         <w:tc>
           <w:tcPr>
-            <w:tcW w:w="6685" w:type="dxa"/>
+            <w:tcW w:w="3515" w:type="pct"/>
             <w:gridSpan w:val="4"/>
             <w:tcBorders>
               <w:top w:val="single" w:sz="4" w:space="0" w:color="auto"/>
@@ -15429,14 +15284,13 @@
                 <w:bCs/>
                 <w:color w:val="000000" w:themeColor="text1"/>
               </w:rPr>
-              <w:lastRenderedPageBreak/>
               <w:t>=1.4-0.03*SUM(F1-F8)</w:t>
             </w:r>
           </w:p>
         </w:tc>
         <w:tc>
           <w:tcPr>
-            <w:tcW w:w="1203" w:type="dxa"/>
+            <w:tcW w:w="795" w:type="pct"/>
             <w:tcBorders>
               <w:top w:val="nil"/>
               <w:left w:val="nil"/>
@@ -15460,7 +15314,6 @@
               <w:rPr>
                 <w:color w:val="000000" w:themeColor="text1"/>
               </w:rPr>
-              <w:lastRenderedPageBreak/>
               <w:t>0.89</w:t>
             </w:r>
           </w:p>
@@ -15472,7 +15325,7 @@
         </w:trPr>
         <w:tc>
           <w:tcPr>
-            <w:tcW w:w="1070" w:type="dxa"/>
+            <w:tcW w:w="690" w:type="pct"/>
             <w:tcBorders>
               <w:top w:val="nil"/>
               <w:left w:val="nil"/>
@@ -15498,7 +15351,7 @@
         </w:tc>
         <w:tc>
           <w:tcPr>
-            <w:tcW w:w="4232" w:type="dxa"/>
+            <w:tcW w:w="1978" w:type="pct"/>
             <w:tcBorders>
               <w:top w:val="single" w:sz="4" w:space="0" w:color="auto"/>
               <w:left w:val="nil"/>
@@ -15524,7 +15377,7 @@
         </w:tc>
         <w:tc>
           <w:tcPr>
-            <w:tcW w:w="1373" w:type="dxa"/>
+            <w:tcW w:w="1201" w:type="pct"/>
             <w:gridSpan w:val="2"/>
             <w:tcBorders>
               <w:top w:val="single" w:sz="4" w:space="0" w:color="auto"/>
@@ -15551,7 +15404,7 @@
         </w:tc>
         <w:tc>
           <w:tcPr>
-            <w:tcW w:w="1080" w:type="dxa"/>
+            <w:tcW w:w="336" w:type="pct"/>
             <w:tcBorders>
               <w:top w:val="single" w:sz="4" w:space="0" w:color="auto"/>
               <w:left w:val="nil"/>
@@ -15577,7 +15430,7 @@
         </w:tc>
         <w:tc>
           <w:tcPr>
-            <w:tcW w:w="1203" w:type="dxa"/>
+            <w:tcW w:w="795" w:type="pct"/>
             <w:tcBorders>
               <w:top w:val="nil"/>
               <w:left w:val="nil"/>
@@ -15669,13 +15522,19 @@
         <w:t xml:space="preserve">=  </w:t>
       </w:r>
       <w:r>
-        <w:t xml:space="preserve">21 </w:t>
+        <w:t>16</w:t>
+      </w:r>
+      <w:r>
+        <w:t xml:space="preserve"> </w:t>
       </w:r>
       <w:r>
         <w:t>+</w:t>
       </w:r>
       <w:r>
-        <w:t xml:space="preserve"> 235</w:t>
+        <w:t xml:space="preserve"> </w:t>
+      </w:r>
+      <w:r>
+        <w:t>130</w:t>
       </w:r>
       <w:r>
         <w:t xml:space="preserve"> </w:t>
@@ -15686,10 +15545,10 @@
         <w:ind w:left="2880"/>
       </w:pPr>
       <w:r>
-        <w:t>=  2</w:t>
-      </w:r>
-      <w:r>
-        <w:t>56</w:t>
+        <w:t xml:space="preserve">=  </w:t>
+      </w:r>
+      <w:r>
+        <w:t>146</w:t>
       </w:r>
     </w:p>
     <w:p/>
@@ -15715,7 +15574,10 @@
         <w:t xml:space="preserve">=  </w:t>
       </w:r>
       <w:r>
-        <w:t xml:space="preserve">256 </w:t>
+        <w:t>146</w:t>
+      </w:r>
+      <w:r>
+        <w:t xml:space="preserve"> </w:t>
       </w:r>
       <w:r>
         <w:t xml:space="preserve">* 1.02 * </w:t>
@@ -15739,7 +15601,7 @@
           <w:color w:val="000000" w:themeColor="text1"/>
           <w:lang w:eastAsia="ja-JP"/>
         </w:rPr>
-        <w:t>232.3968</w:t>
+        <w:t>132.5388</w:t>
       </w:r>
     </w:p>
     <w:p/>
@@ -15790,7 +15652,7 @@
           <w:color w:val="000000" w:themeColor="text1"/>
           <w:lang w:eastAsia="ja-JP"/>
         </w:rPr>
-        <w:t>232.3968</w:t>
+        <w:t>132.5388</w:t>
       </w:r>
       <w:r>
         <w:rPr>
@@ -15814,36 +15676,38 @@
         <w:t xml:space="preserve">=  </w:t>
       </w:r>
       <w:r>
-        <w:t>3950</w:t>
-      </w:r>
-      <w:r>
-        <w:t>.</w:t>
-      </w:r>
-      <w:r>
-        <w:t>7456</w:t>
-      </w:r>
-      <w:r>
-        <w:t xml:space="preserve">      (man-hours)</w:t>
+        <w:t>2253.1596</w:t>
+      </w:r>
+      <w:r>
+        <w:t xml:space="preserve">    </w:t>
+      </w:r>
+      <w:r>
+        <w:t>(man-hours)</w:t>
       </w:r>
     </w:p>
     <w:p>
       <w:pPr>
         <w:ind w:left="2160" w:firstLine="720"/>
-        <w:rPr>
-          <w:lang w:val="en-US"/>
-        </w:rPr>
       </w:pPr>
       <w:r>
         <w:t xml:space="preserve">=  </w:t>
       </w:r>
       <w:r>
-        <w:t>395.</w:t>
-      </w:r>
-      <w:r>
-        <w:t>07456</w:t>
+        <w:t>281.64495</w:t>
       </w:r>
       <w:r>
         <w:t xml:space="preserve">    (man-days)</w:t>
+      </w:r>
+    </w:p>
+    <w:p>
+      <w:pPr>
+        <w:ind w:left="2160" w:firstLine="720"/>
+        <w:rPr>
+          <w:lang w:val="en-US"/>
+        </w:rPr>
+      </w:pPr>
+      <w:r>
+        <w:t>=  56.32899 (man-days/person)</w:t>
       </w:r>
     </w:p>
     <w:p>
@@ -15855,7 +15719,13 @@
       <w:bookmarkStart w:id="54" w:name="_Toc492426722"/>
       <w:bookmarkStart w:id="55" w:name="_Toc511162062"/>
       <w:r>
-        <w:t>TIMESCALES AND MILESTONES.</w:t>
+        <w:lastRenderedPageBreak/>
+        <w:t>TIMESCALES AND MILEST</w:t>
+      </w:r>
+      <w:bookmarkStart w:id="56" w:name="_GoBack"/>
+      <w:bookmarkEnd w:id="56"/>
+      <w:r>
+        <w:t>ONES.</w:t>
       </w:r>
       <w:bookmarkEnd w:id="53"/>
       <w:bookmarkEnd w:id="54"/>
@@ -17478,7 +17348,6 @@
                 <w:sz w:val="22"/>
                 <w:szCs w:val="22"/>
               </w:rPr>
-              <w:lastRenderedPageBreak/>
               <w:t>2.5</w:t>
             </w:r>
           </w:p>
@@ -18672,6 +18541,7 @@
                 <w:sz w:val="22"/>
                 <w:szCs w:val="22"/>
               </w:rPr>
+              <w:lastRenderedPageBreak/>
               <w:t>3.3</w:t>
             </w:r>
           </w:p>
@@ -19539,14 +19409,14 @@
           <w:lang w:val="en-US"/>
         </w:rPr>
       </w:pPr>
-      <w:bookmarkStart w:id="56" w:name="_Toc511162063"/>
+      <w:bookmarkStart w:id="57" w:name="_Toc511162063"/>
       <w:r>
         <w:rPr>
           <w:lang w:val="en-US"/>
         </w:rPr>
         <w:t>DELIVERABLES</w:t>
       </w:r>
-      <w:bookmarkEnd w:id="56"/>
+      <w:bookmarkEnd w:id="57"/>
     </w:p>
     <w:p>
       <w:pPr>
@@ -20089,7 +19959,6 @@
                 <w:sz w:val="16"/>
                 <w:szCs w:val="16"/>
               </w:rPr>
-              <w:lastRenderedPageBreak/>
               <w:t>1.6</w:t>
             </w:r>
           </w:p>
@@ -21332,6 +21201,7 @@
                 <w:sz w:val="16"/>
                 <w:szCs w:val="16"/>
               </w:rPr>
+              <w:lastRenderedPageBreak/>
               <w:t>3.</w:t>
             </w:r>
             <w:r>
@@ -21722,77 +21592,24 @@
           <w:lang w:val="en-US"/>
         </w:rPr>
       </w:pPr>
-      <w:bookmarkStart w:id="57" w:name="_Toc511162064"/>
+      <w:bookmarkStart w:id="58" w:name="_Toc511162064"/>
       <w:r>
         <w:rPr>
           <w:lang w:val="en-US"/>
         </w:rPr>
         <w:t>PROJECT STRUCTURE AND STAFFING</w:t>
-      </w:r>
-      <w:bookmarkEnd w:id="57"/>
-    </w:p>
-    <w:p>
-      <w:pPr>
-        <w:pStyle w:val="Heading2"/>
-        <w:spacing w:before="0" w:line="360" w:lineRule="auto"/>
-        <w:rPr>
-          <w:lang w:val="en-US"/>
-        </w:rPr>
-      </w:pPr>
-      <w:bookmarkStart w:id="58" w:name="_Toc511162065"/>
-      <w:r>
-        <w:rPr>
-          <w:lang w:val="en-US"/>
-        </w:rPr>
-        <w:t xml:space="preserve">Project </w:t>
-      </w:r>
-      <w:proofErr w:type="gramStart"/>
-      <w:r>
-        <w:rPr>
-          <w:lang w:val="en-US"/>
-        </w:rPr>
-        <w:t>Manager :</w:t>
-      </w:r>
-      <w:proofErr w:type="gramEnd"/>
-      <w:r>
-        <w:rPr>
-          <w:lang w:val="en-US"/>
-        </w:rPr>
-        <w:t xml:space="preserve"> Kaung Myat Bo</w:t>
       </w:r>
       <w:bookmarkEnd w:id="58"/>
     </w:p>
     <w:p>
       <w:pPr>
-        <w:spacing w:line="360" w:lineRule="auto"/>
-        <w:rPr>
-          <w:lang w:val="en-US"/>
-        </w:rPr>
-      </w:pPr>
-      <w:r>
-        <w:rPr>
-          <w:lang w:val="en-US"/>
-        </w:rPr>
-        <w:t>He will be responsible for the project on a month to month basis be reviewing progress against the plan and instituting appropriate action. In addition, he will provide advice to the Project Leader on the structure and content of the deliverable project documents and will be responsible for the production of the required planning documents.</w:t>
-      </w:r>
-    </w:p>
-    <w:p>
-      <w:pPr>
-        <w:spacing w:line="360" w:lineRule="auto"/>
-        <w:rPr>
-          <w:lang w:val="en-US"/>
-        </w:rPr>
-      </w:pPr>
-    </w:p>
-    <w:p>
-      <w:pPr>
         <w:pStyle w:val="Heading2"/>
         <w:spacing w:before="0" w:line="360" w:lineRule="auto"/>
         <w:rPr>
           <w:lang w:val="en-US"/>
         </w:rPr>
       </w:pPr>
-      <w:bookmarkStart w:id="59" w:name="_Toc511162066"/>
+      <w:bookmarkStart w:id="59" w:name="_Toc511162065"/>
       <w:r>
         <w:rPr>
           <w:lang w:val="en-US"/>
@@ -21804,42 +21621,14 @@
         <w:rPr>
           <w:lang w:val="en-US"/>
         </w:rPr>
-        <w:t>Leader :</w:t>
+        <w:t>Manager :</w:t>
       </w:r>
       <w:proofErr w:type="gramEnd"/>
       <w:r>
         <w:rPr>
           <w:lang w:val="en-US"/>
         </w:rPr>
-        <w:t xml:space="preserve"> </w:t>
-      </w:r>
-      <w:proofErr w:type="spellStart"/>
-      <w:r>
-        <w:rPr>
-          <w:lang w:val="en-US"/>
-        </w:rPr>
-        <w:t>Treza</w:t>
-      </w:r>
-      <w:proofErr w:type="spellEnd"/>
-      <w:r>
-        <w:rPr>
-          <w:lang w:val="en-US"/>
-        </w:rPr>
-        <w:t xml:space="preserve"> </w:t>
-      </w:r>
-      <w:proofErr w:type="spellStart"/>
-      <w:r>
-        <w:rPr>
-          <w:lang w:val="en-US"/>
-        </w:rPr>
-        <w:t>Bawn</w:t>
-      </w:r>
-      <w:proofErr w:type="spellEnd"/>
-      <w:r>
-        <w:rPr>
-          <w:lang w:val="en-US"/>
-        </w:rPr>
-        <w:t xml:space="preserve"> Win</w:t>
+        <w:t xml:space="preserve"> Kaung Myat Bo</w:t>
       </w:r>
       <w:bookmarkEnd w:id="59"/>
     </w:p>
@@ -21854,7 +21643,7 @@
         <w:rPr>
           <w:lang w:val="en-US"/>
         </w:rPr>
-        <w:t>These three people will be responsible for undertaking the majority of the work described in Section 3. The tasks to be undertaken by his/her are defined as below:</w:t>
+        <w:t>He will be responsible for the project on a month to month basis be reviewing progress against the plan and instituting appropriate action. In addition, he will provide advice to the Project Leader on the structure and content of the deliverable project documents and will be responsible for the production of the required planning documents.</w:t>
       </w:r>
     </w:p>
     <w:p>
@@ -21864,296 +21653,352 @@
           <w:lang w:val="en-US"/>
         </w:rPr>
       </w:pPr>
-      <w:r>
-        <w:rPr>
-          <w:lang w:val="en-US"/>
-        </w:rPr>
-        <w:t>1.</w:t>
-      </w:r>
-      <w:r>
-        <w:rPr>
-          <w:lang w:val="en-US"/>
-        </w:rPr>
-        <w:tab/>
-        <w:t>production of Project Plan;</w:t>
-      </w:r>
     </w:p>
     <w:p>
       <w:pPr>
-        <w:spacing w:line="360" w:lineRule="auto"/>
-        <w:rPr>
-          <w:lang w:val="en-US"/>
-        </w:rPr>
-      </w:pPr>
-      <w:r>
-        <w:rPr>
-          <w:lang w:val="en-US"/>
-        </w:rPr>
-        <w:t>2.</w:t>
-      </w:r>
-      <w:r>
-        <w:rPr>
-          <w:lang w:val="en-US"/>
-        </w:rPr>
-        <w:tab/>
-        <w:t>production of User Requirement Specification;</w:t>
-      </w:r>
-    </w:p>
-    <w:p>
-      <w:pPr>
-        <w:spacing w:line="360" w:lineRule="auto"/>
-        <w:rPr>
-          <w:lang w:val="en-US"/>
-        </w:rPr>
-      </w:pPr>
-      <w:r>
-        <w:rPr>
-          <w:lang w:val="en-US"/>
-        </w:rPr>
-        <w:t>3.</w:t>
-      </w:r>
-      <w:r>
-        <w:rPr>
-          <w:lang w:val="en-US"/>
-        </w:rPr>
-        <w:tab/>
-        <w:t>prototyping development;</w:t>
-      </w:r>
-    </w:p>
-    <w:p>
-      <w:pPr>
-        <w:spacing w:line="360" w:lineRule="auto"/>
-        <w:rPr>
-          <w:lang w:val="en-US"/>
-        </w:rPr>
-      </w:pPr>
-      <w:r>
-        <w:rPr>
-          <w:lang w:val="en-US"/>
-        </w:rPr>
-        <w:t xml:space="preserve">4. </w:t>
-      </w:r>
-      <w:r>
-        <w:rPr>
-          <w:lang w:val="en-US"/>
-        </w:rPr>
-        <w:tab/>
-        <w:t>production of System Specification;</w:t>
-      </w:r>
-    </w:p>
-    <w:p>
-      <w:pPr>
-        <w:spacing w:line="360" w:lineRule="auto"/>
-        <w:rPr>
-          <w:lang w:val="en-US"/>
-        </w:rPr>
-      </w:pPr>
-      <w:r>
-        <w:rPr>
-          <w:lang w:val="en-US"/>
-        </w:rPr>
-        <w:t>5.</w:t>
-      </w:r>
-      <w:r>
-        <w:rPr>
-          <w:lang w:val="en-US"/>
-        </w:rPr>
-        <w:tab/>
-        <w:t>database define and set-up;</w:t>
-      </w:r>
-    </w:p>
-    <w:p>
-      <w:pPr>
-        <w:spacing w:line="360" w:lineRule="auto"/>
-        <w:rPr>
-          <w:lang w:val="en-US"/>
-        </w:rPr>
-      </w:pPr>
-      <w:r>
-        <w:rPr>
-          <w:lang w:val="en-US"/>
-        </w:rPr>
-        <w:lastRenderedPageBreak/>
-        <w:t>6.</w:t>
-      </w:r>
-      <w:r>
-        <w:rPr>
-          <w:lang w:val="en-US"/>
-        </w:rPr>
-        <w:tab/>
-        <w:t>production of Algorithm Specification;</w:t>
-      </w:r>
-    </w:p>
-    <w:p>
-      <w:pPr>
-        <w:spacing w:line="360" w:lineRule="auto"/>
-        <w:rPr>
-          <w:lang w:val="en-US"/>
-        </w:rPr>
-      </w:pPr>
-      <w:r>
-        <w:rPr>
-          <w:lang w:val="en-US"/>
-        </w:rPr>
-        <w:t>7.</w:t>
-      </w:r>
-      <w:r>
-        <w:rPr>
-          <w:lang w:val="en-US"/>
-        </w:rPr>
-        <w:tab/>
-        <w:t>software coding;</w:t>
-      </w:r>
-    </w:p>
-    <w:p>
-      <w:pPr>
-        <w:spacing w:line="360" w:lineRule="auto"/>
-        <w:rPr>
-          <w:lang w:val="en-US"/>
-        </w:rPr>
-      </w:pPr>
-      <w:r>
-        <w:rPr>
-          <w:lang w:val="en-US"/>
-        </w:rPr>
-        <w:t>8.</w:t>
-      </w:r>
-      <w:r>
-        <w:rPr>
-          <w:lang w:val="en-US"/>
-        </w:rPr>
-        <w:tab/>
-        <w:t>testing and installation;</w:t>
-      </w:r>
-    </w:p>
-    <w:p>
-      <w:pPr>
-        <w:spacing w:line="360" w:lineRule="auto"/>
-        <w:rPr>
-          <w:lang w:val="en-US"/>
-        </w:rPr>
-      </w:pPr>
-      <w:r>
-        <w:rPr>
-          <w:lang w:val="en-US"/>
-        </w:rPr>
-        <w:t>9.</w:t>
-      </w:r>
-      <w:r>
-        <w:rPr>
-          <w:lang w:val="en-US"/>
-        </w:rPr>
-        <w:tab/>
-        <w:t>user training and user trial support;</w:t>
-      </w:r>
-    </w:p>
-    <w:p>
-      <w:pPr>
-        <w:spacing w:line="360" w:lineRule="auto"/>
-        <w:rPr>
-          <w:lang w:val="en-US"/>
-        </w:rPr>
-      </w:pPr>
-      <w:r>
-        <w:rPr>
-          <w:lang w:val="en-US"/>
-        </w:rPr>
-        <w:t>10.</w:t>
-      </w:r>
-      <w:r>
-        <w:rPr>
-          <w:lang w:val="en-US"/>
-        </w:rPr>
-        <w:tab/>
-        <w:t>production of user's manual and programmer's manual/HLD;</w:t>
-      </w:r>
-    </w:p>
-    <w:p>
-      <w:pPr>
-        <w:spacing w:line="360" w:lineRule="auto"/>
-        <w:rPr>
-          <w:lang w:val="en-US"/>
-        </w:rPr>
-      </w:pPr>
-      <w:r>
-        <w:rPr>
-          <w:lang w:val="en-US"/>
-        </w:rPr>
-        <w:t>11.</w:t>
-      </w:r>
-      <w:r>
-        <w:rPr>
-          <w:lang w:val="en-US"/>
-        </w:rPr>
-        <w:tab/>
-        <w:t xml:space="preserve">implementation of </w:t>
-      </w:r>
-      <w:r>
-        <w:rPr>
-          <w:lang w:val="en-US"/>
-        </w:rPr>
-        <w:t>RAM</w:t>
-      </w:r>
-      <w:r>
-        <w:rPr>
-          <w:lang w:val="en-US"/>
-        </w:rPr>
-        <w:t xml:space="preserve"> enhancements; and</w:t>
-      </w:r>
-    </w:p>
-    <w:p>
-      <w:pPr>
-        <w:spacing w:line="360" w:lineRule="auto"/>
-        <w:rPr>
-          <w:lang w:val="en-US"/>
-        </w:rPr>
-      </w:pPr>
-      <w:r>
-        <w:rPr>
-          <w:lang w:val="en-US"/>
-        </w:rPr>
-        <w:t>12.</w:t>
-      </w:r>
-      <w:r>
-        <w:rPr>
-          <w:lang w:val="en-US"/>
-        </w:rPr>
-        <w:tab/>
-        <w:t>general project administration activities.</w:t>
-      </w:r>
-    </w:p>
-    <w:p>
-      <w:pPr>
-        <w:pStyle w:val="Heading1"/>
+        <w:pStyle w:val="Heading2"/>
         <w:spacing w:before="0" w:line="360" w:lineRule="auto"/>
-      </w:pPr>
-      <w:bookmarkStart w:id="60" w:name="_Toc511162067"/>
-      <w:r>
-        <w:t>RESOURCES</w:t>
+        <w:rPr>
+          <w:lang w:val="en-US"/>
+        </w:rPr>
+      </w:pPr>
+      <w:bookmarkStart w:id="60" w:name="_Toc511162066"/>
+      <w:r>
+        <w:rPr>
+          <w:lang w:val="en-US"/>
+        </w:rPr>
+        <w:t xml:space="preserve">Project </w:t>
+      </w:r>
+      <w:proofErr w:type="gramStart"/>
+      <w:r>
+        <w:rPr>
+          <w:lang w:val="en-US"/>
+        </w:rPr>
+        <w:t>Leader :</w:t>
+      </w:r>
+      <w:proofErr w:type="gramEnd"/>
+      <w:r>
+        <w:rPr>
+          <w:lang w:val="en-US"/>
+        </w:rPr>
+        <w:t xml:space="preserve"> </w:t>
+      </w:r>
+      <w:proofErr w:type="spellStart"/>
+      <w:r>
+        <w:rPr>
+          <w:lang w:val="en-US"/>
+        </w:rPr>
+        <w:t>Treza</w:t>
+      </w:r>
+      <w:proofErr w:type="spellEnd"/>
+      <w:r>
+        <w:rPr>
+          <w:lang w:val="en-US"/>
+        </w:rPr>
+        <w:t xml:space="preserve"> </w:t>
+      </w:r>
+      <w:proofErr w:type="spellStart"/>
+      <w:r>
+        <w:rPr>
+          <w:lang w:val="en-US"/>
+        </w:rPr>
+        <w:t>Bawn</w:t>
+      </w:r>
+      <w:proofErr w:type="spellEnd"/>
+      <w:r>
+        <w:rPr>
+          <w:lang w:val="en-US"/>
+        </w:rPr>
+        <w:t xml:space="preserve"> Win</w:t>
       </w:r>
       <w:bookmarkEnd w:id="60"/>
     </w:p>
     <w:p>
       <w:pPr>
         <w:spacing w:line="360" w:lineRule="auto"/>
-      </w:pPr>
-      <w:r>
-        <w:t>The supporting resources required to enable the project team to undertake the activities specified in Section 3 are described as below:</w:t>
+        <w:rPr>
+          <w:lang w:val="en-US"/>
+        </w:rPr>
+      </w:pPr>
+      <w:r>
+        <w:rPr>
+          <w:lang w:val="en-US"/>
+        </w:rPr>
+        <w:t>These three people will be responsible for undertaking the majority of the work described in Section 3. The tasks to be undertaken by his/her are defined as below:</w:t>
       </w:r>
     </w:p>
     <w:p>
       <w:pPr>
         <w:spacing w:line="360" w:lineRule="auto"/>
-      </w:pPr>
+        <w:rPr>
+          <w:lang w:val="en-US"/>
+        </w:rPr>
+      </w:pPr>
+      <w:r>
+        <w:rPr>
+          <w:lang w:val="en-US"/>
+        </w:rPr>
+        <w:t>1.</w:t>
+      </w:r>
+      <w:r>
+        <w:rPr>
+          <w:lang w:val="en-US"/>
+        </w:rPr>
+        <w:tab/>
+        <w:t>production of Project Plan;</w:t>
+      </w:r>
     </w:p>
     <w:p>
       <w:pPr>
-        <w:pStyle w:val="Heading2"/>
+        <w:spacing w:line="360" w:lineRule="auto"/>
+        <w:rPr>
+          <w:lang w:val="en-US"/>
+        </w:rPr>
+      </w:pPr>
+      <w:r>
+        <w:rPr>
+          <w:lang w:val="en-US"/>
+        </w:rPr>
+        <w:t>2.</w:t>
+      </w:r>
+      <w:r>
+        <w:rPr>
+          <w:lang w:val="en-US"/>
+        </w:rPr>
+        <w:tab/>
+        <w:t>production of User Requirement Specification;</w:t>
+      </w:r>
+    </w:p>
+    <w:p>
+      <w:pPr>
+        <w:spacing w:line="360" w:lineRule="auto"/>
+        <w:rPr>
+          <w:lang w:val="en-US"/>
+        </w:rPr>
+      </w:pPr>
+      <w:r>
+        <w:rPr>
+          <w:lang w:val="en-US"/>
+        </w:rPr>
+        <w:t>3.</w:t>
+      </w:r>
+      <w:r>
+        <w:rPr>
+          <w:lang w:val="en-US"/>
+        </w:rPr>
+        <w:tab/>
+        <w:t>prototyping development;</w:t>
+      </w:r>
+    </w:p>
+    <w:p>
+      <w:pPr>
+        <w:spacing w:line="360" w:lineRule="auto"/>
+        <w:rPr>
+          <w:lang w:val="en-US"/>
+        </w:rPr>
+      </w:pPr>
+      <w:r>
+        <w:rPr>
+          <w:lang w:val="en-US"/>
+        </w:rPr>
+        <w:t xml:space="preserve">4. </w:t>
+      </w:r>
+      <w:r>
+        <w:rPr>
+          <w:lang w:val="en-US"/>
+        </w:rPr>
+        <w:tab/>
+        <w:t>production of System Specification;</w:t>
+      </w:r>
+    </w:p>
+    <w:p>
+      <w:pPr>
+        <w:spacing w:line="360" w:lineRule="auto"/>
+        <w:rPr>
+          <w:lang w:val="en-US"/>
+        </w:rPr>
+      </w:pPr>
+      <w:r>
+        <w:rPr>
+          <w:lang w:val="en-US"/>
+        </w:rPr>
+        <w:t>5.</w:t>
+      </w:r>
+      <w:r>
+        <w:rPr>
+          <w:lang w:val="en-US"/>
+        </w:rPr>
+        <w:tab/>
+        <w:t>database define and set-up;</w:t>
+      </w:r>
+    </w:p>
+    <w:p>
+      <w:pPr>
+        <w:spacing w:line="360" w:lineRule="auto"/>
+        <w:rPr>
+          <w:lang w:val="en-US"/>
+        </w:rPr>
+      </w:pPr>
+      <w:r>
+        <w:rPr>
+          <w:lang w:val="en-US"/>
+        </w:rPr>
+        <w:t>6.</w:t>
+      </w:r>
+      <w:r>
+        <w:rPr>
+          <w:lang w:val="en-US"/>
+        </w:rPr>
+        <w:tab/>
+        <w:t>production of Algorithm Specification;</w:t>
+      </w:r>
+    </w:p>
+    <w:p>
+      <w:pPr>
+        <w:spacing w:line="360" w:lineRule="auto"/>
+        <w:rPr>
+          <w:lang w:val="en-US"/>
+        </w:rPr>
+      </w:pPr>
+      <w:r>
+        <w:rPr>
+          <w:lang w:val="en-US"/>
+        </w:rPr>
+        <w:t>7.</w:t>
+      </w:r>
+      <w:r>
+        <w:rPr>
+          <w:lang w:val="en-US"/>
+        </w:rPr>
+        <w:tab/>
+        <w:t>software coding;</w:t>
+      </w:r>
+    </w:p>
+    <w:p>
+      <w:pPr>
+        <w:spacing w:line="360" w:lineRule="auto"/>
+        <w:rPr>
+          <w:lang w:val="en-US"/>
+        </w:rPr>
+      </w:pPr>
+      <w:r>
+        <w:rPr>
+          <w:lang w:val="en-US"/>
+        </w:rPr>
+        <w:t>8.</w:t>
+      </w:r>
+      <w:r>
+        <w:rPr>
+          <w:lang w:val="en-US"/>
+        </w:rPr>
+        <w:tab/>
+        <w:t>testing and installation;</w:t>
+      </w:r>
+    </w:p>
+    <w:p>
+      <w:pPr>
+        <w:spacing w:line="360" w:lineRule="auto"/>
+        <w:rPr>
+          <w:lang w:val="en-US"/>
+        </w:rPr>
+      </w:pPr>
+      <w:r>
+        <w:rPr>
+          <w:lang w:val="en-US"/>
+        </w:rPr>
+        <w:t>9.</w:t>
+      </w:r>
+      <w:r>
+        <w:rPr>
+          <w:lang w:val="en-US"/>
+        </w:rPr>
+        <w:tab/>
+        <w:t>user training and user trial support;</w:t>
+      </w:r>
+    </w:p>
+    <w:p>
+      <w:pPr>
+        <w:spacing w:line="360" w:lineRule="auto"/>
+        <w:rPr>
+          <w:lang w:val="en-US"/>
+        </w:rPr>
+      </w:pPr>
+      <w:r>
+        <w:rPr>
+          <w:lang w:val="en-US"/>
+        </w:rPr>
+        <w:t>10.</w:t>
+      </w:r>
+      <w:r>
+        <w:rPr>
+          <w:lang w:val="en-US"/>
+        </w:rPr>
+        <w:tab/>
+        <w:t>production of user's manual and programmer's manual/HLD;</w:t>
+      </w:r>
+    </w:p>
+    <w:p>
+      <w:pPr>
+        <w:spacing w:line="360" w:lineRule="auto"/>
+        <w:rPr>
+          <w:lang w:val="en-US"/>
+        </w:rPr>
+      </w:pPr>
+      <w:r>
+        <w:rPr>
+          <w:lang w:val="en-US"/>
+        </w:rPr>
+        <w:t>11.</w:t>
+      </w:r>
+      <w:r>
+        <w:rPr>
+          <w:lang w:val="en-US"/>
+        </w:rPr>
+        <w:tab/>
+        <w:t xml:space="preserve">implementation of </w:t>
+      </w:r>
+      <w:r>
+        <w:rPr>
+          <w:lang w:val="en-US"/>
+        </w:rPr>
+        <w:t>RAM</w:t>
+      </w:r>
+      <w:r>
+        <w:rPr>
+          <w:lang w:val="en-US"/>
+        </w:rPr>
+        <w:t xml:space="preserve"> enhancements; and</w:t>
+      </w:r>
+    </w:p>
+    <w:p>
+      <w:pPr>
+        <w:spacing w:line="360" w:lineRule="auto"/>
+        <w:rPr>
+          <w:lang w:val="en-US"/>
+        </w:rPr>
+      </w:pPr>
+      <w:r>
+        <w:rPr>
+          <w:lang w:val="en-US"/>
+        </w:rPr>
+        <w:t>12.</w:t>
+      </w:r>
+      <w:r>
+        <w:rPr>
+          <w:lang w:val="en-US"/>
+        </w:rPr>
+        <w:tab/>
+        <w:t>general project administration activities.</w:t>
+      </w:r>
+    </w:p>
+    <w:p>
+      <w:pPr>
+        <w:pStyle w:val="Heading1"/>
         <w:spacing w:before="0" w:line="360" w:lineRule="auto"/>
       </w:pPr>
-      <w:bookmarkStart w:id="61" w:name="_Toc511162068"/>
-      <w:r>
-        <w:t>Accommodation</w:t>
+      <w:bookmarkStart w:id="61" w:name="_Toc511162067"/>
+      <w:r>
+        <w:t>RESOURCES</w:t>
       </w:r>
       <w:bookmarkEnd w:id="61"/>
     </w:p>
@@ -22162,7 +22007,7 @@
         <w:spacing w:line="360" w:lineRule="auto"/>
       </w:pPr>
       <w:r>
-        <w:t>The development work will be undertaken in the project team's usual office at ISS. No additional office space is required.</w:t>
+        <w:t>The supporting resources required to enable the project team to undertake the activities specified in Section 3 are described as below:</w:t>
       </w:r>
     </w:p>
     <w:p>
@@ -22175,11 +22020,36 @@
         <w:pStyle w:val="Heading2"/>
         <w:spacing w:before="0" w:line="360" w:lineRule="auto"/>
       </w:pPr>
-      <w:bookmarkStart w:id="62" w:name="_Toc511162069"/>
+      <w:bookmarkStart w:id="62" w:name="_Toc511162068"/>
+      <w:r>
+        <w:lastRenderedPageBreak/>
+        <w:t>Accommodation</w:t>
+      </w:r>
+      <w:bookmarkEnd w:id="62"/>
+    </w:p>
+    <w:p>
+      <w:pPr>
+        <w:spacing w:line="360" w:lineRule="auto"/>
+      </w:pPr>
+      <w:r>
+        <w:t>The development work will be undertaken in the project team's usual office at ISS. No additional office space is required.</w:t>
+      </w:r>
+    </w:p>
+    <w:p>
+      <w:pPr>
+        <w:spacing w:line="360" w:lineRule="auto"/>
+      </w:pPr>
+    </w:p>
+    <w:p>
+      <w:pPr>
+        <w:pStyle w:val="Heading2"/>
+        <w:spacing w:before="0" w:line="360" w:lineRule="auto"/>
+      </w:pPr>
+      <w:bookmarkStart w:id="63" w:name="_Toc511162069"/>
       <w:r>
         <w:t>Computer Hardware and Software.</w:t>
       </w:r>
-      <w:bookmarkEnd w:id="62"/>
+      <w:bookmarkEnd w:id="63"/>
     </w:p>
     <w:p>
       <w:pPr>
@@ -22280,8 +22150,6 @@
             <w:r>
               <w:t xml:space="preserve">Project Name: </w:t>
             </w:r>
-            <w:bookmarkStart w:id="63" w:name="_GoBack"/>
-            <w:bookmarkEnd w:id="63"/>
           </w:p>
         </w:tc>
       </w:tr>
@@ -22653,7 +22521,6 @@
               <w:rPr>
                 <w:sz w:val="20"/>
               </w:rPr>
-              <w:lastRenderedPageBreak/>
               <w:t>The title page is signed.</w:t>
             </w:r>
           </w:p>
@@ -23194,6 +23061,7 @@
               <w:rPr>
                 <w:sz w:val="20"/>
               </w:rPr>
+              <w:lastRenderedPageBreak/>
               <w:t>The document does not run counter to company policy.</w:t>
             </w:r>
           </w:p>
@@ -25714,6 +25582,18 @@
       </w:tblBorders>
     </w:tblPr>
   </w:style>
+  <w:style w:type="character" w:styleId="UnresolvedMention">
+    <w:name w:val="Unresolved Mention"/>
+    <w:basedOn w:val="DefaultParagraphFont"/>
+    <w:uiPriority w:val="99"/>
+    <w:semiHidden/>
+    <w:unhideWhenUsed/>
+    <w:rsid w:val="00AF2E21"/>
+    <w:rPr>
+      <w:color w:val="808080"/>
+      <w:shd w:val="clear" w:color="auto" w:fill="E6E6E6"/>
+    </w:rPr>
+  </w:style>
 </w:styles>
 </file>
 
@@ -26017,7 +25897,7 @@
 </file>
 
 <file path=customXml/itemProps1.xml><?xml version="1.0" encoding="utf-8"?>
-<ds:datastoreItem xmlns:ds="http://schemas.openxmlformats.org/officeDocument/2006/customXml" ds:itemID="{71F6346C-FC2B-4748-881B-970A7973D8D7}">
+<ds:datastoreItem xmlns:ds="http://schemas.openxmlformats.org/officeDocument/2006/customXml" ds:itemID="{58E962C6-9A4D-CD4C-B1D5-9CDB639A4BB7}">
   <ds:schemaRefs>
     <ds:schemaRef ds:uri="http://schemas.openxmlformats.org/officeDocument/2006/bibliography"/>
   </ds:schemaRefs>

</xml_diff>